<commit_message>
updated version of design with alternatives
</commit_message>
<xml_diff>
--- a/writing/01_experimentalDesign/replication_design.docx
+++ b/writing/01_experimentalDesign/replication_design.docx
@@ -88,24 +88,6 @@
       </w:r>
     </w:p>
     <w:p>
-      <w:pPr>
-        <w:rPr>
-          <w:lang w:val="de-DE"/>
-        </w:rPr>
-      </w:pPr>
-      <w:r>
-        <w:rPr>
-          <w:lang w:val="de-DE"/>
-        </w:rPr>
-        <w:t>[Hier habe ich mal eine längere und eine kürzere Fassung als Einleitung ins Thema im Angebot]</w:t>
-      </w:r>
-    </w:p>
-    <w:p>
-      <w:r>
-        <w:t>Alternative (1)</w:t>
-      </w:r>
-    </w:p>
-    <w:p>
       <w:r>
         <w:t xml:space="preserve">ATOM ("A theory of magnitude") is a theory proposed by </w:t>
       </w:r>
@@ -205,38 +187,35 @@
       <w:r>
         <w:t>handed responses and these mappings are switched once within the experiment.</w:t>
       </w:r>
+      <w:r>
+        <w:t xml:space="preserve"> </w:t>
+      </w:r>
+      <w:proofErr w:type="spellStart"/>
+      <w:r>
+        <w:t>Wühr</w:t>
+      </w:r>
+      <w:proofErr w:type="spellEnd"/>
+      <w:r>
+        <w:t xml:space="preserve"> and </w:t>
+      </w:r>
+      <w:proofErr w:type="spellStart"/>
+      <w:r>
+        <w:t>Seegelke</w:t>
+      </w:r>
+      <w:proofErr w:type="spellEnd"/>
+      <w:r>
+        <w:t>(2018)</w:t>
+      </w:r>
+      <w:r>
+        <w:t xml:space="preserve"> found,</w:t>
+      </w:r>
+      <w:r>
+        <w:t xml:space="preserve"> that participants were faster to respond to a large stimulus object with a key that is on the right of the keyboard (e.g. "Backspace", pressed with the right hand), than with a key that is on the left of the keyboard (e.g. "Tabulator", pressed with the right hand). For small stimulus objects, they found that reaction times were numerically faster for left-hand responses than for right-hand responses.</w:t>
+      </w:r>
     </w:p>
     <w:p/>
     <w:p>
       <w:r>
-        <w:t>Alternative (2)</w:t>
-      </w:r>
-    </w:p>
-    <w:p>
-      <w:r>
-        <w:t xml:space="preserve">The task is designed to see if responses are faster or more accurate when the size of the stimulus to respond to is compatible with the horizontal location of the response button, or the hand used to press that button. For example, </w:t>
-      </w:r>
-      <w:proofErr w:type="spellStart"/>
-      <w:r>
-        <w:t>Wühr</w:t>
-      </w:r>
-      <w:proofErr w:type="spellEnd"/>
-      <w:r>
-        <w:t xml:space="preserve"> and </w:t>
-      </w:r>
-      <w:proofErr w:type="spellStart"/>
-      <w:r>
-        <w:t>Seegelke</w:t>
-      </w:r>
-      <w:proofErr w:type="spellEnd"/>
-      <w:r>
-        <w:t>(2018) found that participants in their experiment 1 were faster to respond to a large stimulus object with a key that is on the right of the keyboard (e.g. "Backspace", pressed with the right hand), than with a key that is on the left of the keyboard (e.g. "Tabulator", pressed with the right hand). For small stimulus objects, they found that reaction times were numerically faster for left-hand responses than for right-hand responses.</w:t>
-      </w:r>
-    </w:p>
-    <w:p/>
-    <w:p>
-      <w:r>
-        <w:lastRenderedPageBreak/>
         <w:t xml:space="preserve">For each the two stimulus types </w:t>
       </w:r>
       <w:r>
@@ -255,6 +234,7 @@
         <w:rPr>
           <w:noProof/>
         </w:rPr>
+        <w:lastRenderedPageBreak/>
         <w:drawing>
           <wp:inline distT="0" distB="0" distL="0" distR="0" wp14:anchorId="570DCCD9" wp14:editId="5250C2AB">
             <wp:extent cx="2810256" cy="2785872"/>
@@ -427,7 +407,13 @@
         <w:t>test for right- and</w:t>
       </w:r>
       <w:r>
-        <w:t>, as an extension of the original experiment,</w:t>
+        <w:t xml:space="preserve">, </w:t>
+      </w:r>
+      <w:r>
+        <w:t>in</w:t>
+      </w:r>
+      <w:r>
+        <w:t xml:space="preserve"> extension of the original experiment,</w:t>
       </w:r>
       <w:r>
         <w:t xml:space="preserve"> left-handed people:</w:t>
@@ -600,6 +586,12 @@
       <w:r>
         <w:t xml:space="preserve"> introduction &amp; instructions</w:t>
       </w:r>
+      <w:r>
+        <w:t xml:space="preserve"> for the first </w:t>
+      </w:r>
+      <w:r>
+        <w:t>stimulus-response(S-R) mapping</w:t>
+      </w:r>
     </w:p>
     <w:p>
       <w:r>
@@ -612,7 +604,13 @@
         <w:t>(ii)</w:t>
       </w:r>
       <w:r>
-        <w:t xml:space="preserve"> training trial phase for first stimulus-response(S-R) mapping (10 trials)</w:t>
+        <w:t xml:space="preserve"> training trial phase for first</w:t>
+      </w:r>
+      <w:r>
+        <w:t xml:space="preserve"> S-R mapping</w:t>
+      </w:r>
+      <w:r>
+        <w:t xml:space="preserve"> (10 trials)</w:t>
       </w:r>
     </w:p>
     <w:p>
@@ -637,7 +635,39 @@
           <w:i/>
           <w:iCs/>
         </w:rPr>
-        <w:t>(iv)</w:t>
+        <w:t>(</w:t>
+      </w:r>
+      <w:r>
+        <w:rPr>
+          <w:b/>
+          <w:bCs/>
+          <w:i/>
+          <w:iCs/>
+        </w:rPr>
+        <w:t>i</w:t>
+      </w:r>
+      <w:r>
+        <w:rPr>
+          <w:b/>
+          <w:bCs/>
+          <w:i/>
+          <w:iCs/>
+        </w:rPr>
+        <w:t>v)</w:t>
+      </w:r>
+      <w:r>
+        <w:t xml:space="preserve"> instructions for the second S-R mapping</w:t>
+      </w:r>
+    </w:p>
+    <w:p>
+      <w:r>
+        <w:rPr>
+          <w:b/>
+          <w:bCs/>
+          <w:i/>
+          <w:iCs/>
+        </w:rPr>
+        <w:t>(v)</w:t>
       </w:r>
       <w:r>
         <w:t xml:space="preserve"> training trial phase for second S-R mapping (20 trials)</w:t>
@@ -654,18 +684,45 @@
         <w:t>(v</w:t>
       </w:r>
       <w:r>
-        <w:t>) main experimental trial phase for second S-R mapping (2 stimuli × 30 repetitions = 60 trials)</w:t>
-      </w:r>
-    </w:p>
-    <w:p>
-      <w:r>
-        <w:rPr>
-          <w:b/>
-          <w:bCs/>
-          <w:i/>
-          <w:iCs/>
-        </w:rPr>
-        <w:t>(vi)</w:t>
+        <w:rPr>
+          <w:b/>
+          <w:bCs/>
+          <w:i/>
+          <w:iCs/>
+        </w:rPr>
+        <w:t>i)</w:t>
+      </w:r>
+      <w:r>
+        <w:t xml:space="preserve"> main experimental trial phase for second S-R mapping (2 stimuli × 30 repetitions = 60 trials)</w:t>
+      </w:r>
+    </w:p>
+    <w:p>
+      <w:r>
+        <w:rPr>
+          <w:b/>
+          <w:bCs/>
+          <w:i/>
+          <w:iCs/>
+        </w:rPr>
+        <w:t>(vi</w:t>
+      </w:r>
+      <w:r>
+        <w:rPr>
+          <w:b/>
+          <w:bCs/>
+          <w:i/>
+          <w:iCs/>
+        </w:rPr>
+        <w:t>i</w:t>
+      </w:r>
+      <w:r>
+        <w:rPr>
+          <w:b/>
+          <w:bCs/>
+          <w:i/>
+          <w:iCs/>
+        </w:rPr>
+        <w:t>)</w:t>
       </w:r>
       <w:r>
         <w:t xml:space="preserve"> post-experiment questionnaire</w:t>
@@ -776,7 +833,82 @@
       </w:r>
       <w:proofErr w:type="gramEnd"/>
       <w:r>
-        <w:t xml:space="preserve"> displayed until a keypress occurs. Participants respond by pressing the left “Tabulator” key or the right “backspace” key on their keyboard. In the compatible mapping condition, the small stimulus required a response with the left (tab) key, whereas the large stimulus required a response with the right (backspace) key. The mapping is reversed in the incompatible mapping condition.</w:t>
+        <w:t xml:space="preserve"> displayed until a keypress occurs. </w:t>
+      </w:r>
+      <w:r>
+        <w:t>P</w:t>
+      </w:r>
+      <w:r>
+        <w:t>articipants respond by pressing the left “</w:t>
+      </w:r>
+      <w:r>
+        <w:t>q</w:t>
+      </w:r>
+      <w:r>
+        <w:t>” key or the right “</w:t>
+      </w:r>
+      <w:r>
+        <w:t>p</w:t>
+      </w:r>
+      <w:r>
+        <w:t xml:space="preserve">” key on their keyboard. </w:t>
+      </w:r>
+      <w:r>
+        <w:t>We do not take the original experiment’s mapping here, because we thought that, on a standard keyboard, these keys</w:t>
+      </w:r>
+      <w:r>
+        <w:t>(“q” and “p”)</w:t>
+      </w:r>
+      <w:r>
+        <w:t xml:space="preserve"> would be more convenient to </w:t>
+      </w:r>
+      <w:r>
+        <w:t>use</w:t>
+      </w:r>
+      <w:r>
+        <w:t xml:space="preserve"> and are positioned in the same horizontal line of keys</w:t>
+      </w:r>
+      <w:r>
+        <w:t xml:space="preserve">, </w:t>
+      </w:r>
+      <w:r>
+        <w:t xml:space="preserve">whereas this is not </w:t>
+      </w:r>
+      <w:r>
+        <w:t xml:space="preserve">true for </w:t>
+      </w:r>
+      <w:r>
+        <w:t>tab and backspace</w:t>
+      </w:r>
+      <w:r>
+        <w:t xml:space="preserve"> key. </w:t>
+      </w:r>
+      <w:r>
+        <w:t>In the compatible mapping condition, the small stimulus required a response with the left (</w:t>
+      </w:r>
+      <w:r>
+        <w:t>“</w:t>
+      </w:r>
+      <w:r>
+        <w:t>q</w:t>
+      </w:r>
+      <w:r>
+        <w:t>”</w:t>
+      </w:r>
+      <w:r>
+        <w:t>) key, whereas the large stimulus required a response with the right (</w:t>
+      </w:r>
+      <w:r>
+        <w:t>“</w:t>
+      </w:r>
+      <w:r>
+        <w:t>p</w:t>
+      </w:r>
+      <w:r>
+        <w:t>”</w:t>
+      </w:r>
+      <w:r>
+        <w:t>) key. The mapping is reversed in the incompatible mapping condition.</w:t>
       </w:r>
     </w:p>
     <w:p>
@@ -889,9 +1021,1435 @@
       </w:r>
     </w:p>
     <w:p>
-      <w:pPr>
-        <w:jc w:val="center"/>
-      </w:pPr>
+      <w:r>
+        <w:rPr>
+          <w:b/>
+          <w:bCs/>
+          <w:i/>
+          <w:iCs/>
+        </w:rPr>
+        <w:t xml:space="preserve">Alternative </w:t>
+      </w:r>
+      <w:r>
+        <w:rPr>
+          <w:b/>
+          <w:bCs/>
+          <w:i/>
+          <w:iCs/>
+        </w:rPr>
+        <w:t>s</w:t>
+      </w:r>
+      <w:r>
+        <w:rPr>
+          <w:b/>
+          <w:bCs/>
+          <w:i/>
+          <w:iCs/>
+        </w:rPr>
+        <w:t>uggestions for the experiment</w:t>
+      </w:r>
+      <w:r>
+        <w:rPr>
+          <w:b/>
+          <w:bCs/>
+          <w:i/>
+          <w:iCs/>
+        </w:rPr>
+        <w:t>’s</w:t>
+      </w:r>
+      <w:r>
+        <w:rPr>
+          <w:b/>
+          <w:bCs/>
+          <w:i/>
+          <w:iCs/>
+        </w:rPr>
+        <w:t xml:space="preserve"> </w:t>
+      </w:r>
+      <w:r>
+        <w:rPr>
+          <w:b/>
+          <w:bCs/>
+          <w:i/>
+          <w:iCs/>
+        </w:rPr>
+        <w:t>procedure</w:t>
+      </w:r>
+      <w:r>
+        <w:rPr>
+          <w:b/>
+          <w:bCs/>
+          <w:i/>
+          <w:iCs/>
+        </w:rPr>
+        <w:t xml:space="preserve"> (sequence of parts). </w:t>
+      </w:r>
+      <w:r>
+        <w:t>In the above description, we tried to construct a design resembling the original experiment as closely as possible. However, we find the sequence of trials or experimental box questionable, as there are no obvious reasons stated why the experiment is divided into two big blocks and why the number of training trials is different for the first and second S-R mapping condition. Therefore, we have some alternative design suggestions listed below, which we thought might address these problems</w:t>
+      </w:r>
+      <w:r>
+        <w:t xml:space="preserve"> and thereby increase the validity of this conceptual replication compared to the original experiment</w:t>
+      </w:r>
+      <w:r>
+        <w:t xml:space="preserve">. Since we found no consent on which </w:t>
+      </w:r>
+      <w:proofErr w:type="gramStart"/>
+      <w:r>
+        <w:t>design</w:t>
+      </w:r>
+      <w:proofErr w:type="gramEnd"/>
+      <w:r>
+        <w:t xml:space="preserve"> we should finally employ</w:t>
+      </w:r>
+      <w:r>
+        <w:t>, we would be happy to get some feedback on these options, or criteria which could guide our decision.</w:t>
+      </w:r>
+    </w:p>
+    <w:p>
+      <w:pPr>
+        <w:pStyle w:val="Listenabsatz"/>
+        <w:numPr>
+          <w:ilvl w:val="0"/>
+          <w:numId w:val="5"/>
+        </w:numPr>
+      </w:pPr>
+      <w:r>
+        <w:t>Include a</w:t>
+      </w:r>
+      <w:r>
+        <w:t xml:space="preserve">n intermediate block of a </w:t>
+      </w:r>
+      <w:r>
+        <w:t>distracting</w:t>
+      </w:r>
+      <w:r>
+        <w:t xml:space="preserve"> </w:t>
+      </w:r>
+      <w:r>
+        <w:t>task</w:t>
+      </w:r>
+      <w:r>
+        <w:t xml:space="preserve"> trials</w:t>
+      </w:r>
+      <w:r>
+        <w:t>(e.g. 20 in total)</w:t>
+      </w:r>
+      <w:r>
+        <w:t xml:space="preserve">, </w:t>
+      </w:r>
+      <w:r>
+        <w:t>which</w:t>
+      </w:r>
+      <w:r>
+        <w:t xml:space="preserve"> </w:t>
+      </w:r>
+      <w:r>
+        <w:t>differ</w:t>
+      </w:r>
+      <w:r>
+        <w:t xml:space="preserve"> from the “real” experimental trials</w:t>
+      </w:r>
+      <w:r>
+        <w:t xml:space="preserve"> only in the participant’s task,</w:t>
+      </w:r>
+      <w:r>
+        <w:t xml:space="preserve"> but the rest of the trial sequence remains the same(fixation cross, stimulus presentation</w:t>
+      </w:r>
+      <w:r>
+        <w:t xml:space="preserve">(e.g. </w:t>
+      </w:r>
+      <w:r>
+        <w:t>either a circle or a triangle is presented in the center of the screen</w:t>
+      </w:r>
+      <w:r>
+        <w:t>)</w:t>
+      </w:r>
+      <w:r>
+        <w:t>, task (e.g. classify the</w:t>
+      </w:r>
+      <w:r>
+        <w:t xml:space="preserve"> presented stimulus</w:t>
+      </w:r>
+      <w:r>
+        <w:t xml:space="preserve"> a</w:t>
+      </w:r>
+      <w:r>
+        <w:t>s a circle or triangle</w:t>
+      </w:r>
+      <w:r>
+        <w:t xml:space="preserve">), response </w:t>
+      </w:r>
+      <w:r>
+        <w:t xml:space="preserve">(here we </w:t>
+      </w:r>
+      <w:r>
+        <w:t xml:space="preserve">again </w:t>
+      </w:r>
+      <w:r>
+        <w:t xml:space="preserve">have two quite </w:t>
+      </w:r>
+      <w:r>
+        <w:t xml:space="preserve">different </w:t>
+      </w:r>
+      <w:r>
+        <w:t xml:space="preserve">proposals </w:t>
+      </w:r>
+      <w:r>
+        <w:t>on how the participant should respond, see (</w:t>
+      </w:r>
+      <w:r>
+        <w:t>a</w:t>
+      </w:r>
+      <w:r>
+        <w:t>)</w:t>
+      </w:r>
+      <w:r>
+        <w:t xml:space="preserve"> </w:t>
+      </w:r>
+      <w:r>
+        <w:t>and</w:t>
+      </w:r>
+      <w:r>
+        <w:t xml:space="preserve"> </w:t>
+      </w:r>
+      <w:r>
+        <w:t>(</w:t>
+      </w:r>
+      <w:r>
+        <w:t>b</w:t>
+      </w:r>
+      <w:r>
+        <w:t>),</w:t>
+      </w:r>
+      <w:r>
+        <w:t xml:space="preserve"> below)</w:t>
+      </w:r>
+      <w:r>
+        <w:t xml:space="preserve"> or timeout</w:t>
+      </w:r>
+      <w:r>
+        <w:t xml:space="preserve"> after 2000 </w:t>
+      </w:r>
+      <w:proofErr w:type="spellStart"/>
+      <w:r>
+        <w:t>ms</w:t>
+      </w:r>
+      <w:proofErr w:type="spellEnd"/>
+      <w:r>
+        <w:t>, white screen (with error message if timeout occurred)</w:t>
+      </w:r>
+      <w:r>
+        <w:t>). We would employ this</w:t>
+      </w:r>
+      <w:r>
+        <w:t xml:space="preserve"> </w:t>
+      </w:r>
+      <w:r>
+        <w:t>after the first main block</w:t>
+      </w:r>
+      <w:r>
+        <w:t xml:space="preserve"> </w:t>
+      </w:r>
+      <w:r>
+        <w:t>(without RT measurement), so that participants might be distracted from the original stimulus-response key mapping</w:t>
+      </w:r>
+      <w:r>
+        <w:t>. T</w:t>
+      </w:r>
+      <w:r>
+        <w:t>hereby</w:t>
+      </w:r>
+      <w:r>
+        <w:t>,</w:t>
+      </w:r>
+      <w:r>
+        <w:t xml:space="preserve"> </w:t>
+      </w:r>
+      <w:r>
+        <w:t xml:space="preserve">we hope to </w:t>
+      </w:r>
+      <w:r>
+        <w:t>limit training effects</w:t>
+      </w:r>
+      <w:r>
+        <w:t xml:space="preserve"> regarding the key-mapping</w:t>
+      </w:r>
+      <w:r>
+        <w:t>. Th</w:t>
+      </w:r>
+      <w:r>
+        <w:t>is</w:t>
+      </w:r>
+      <w:r>
+        <w:t xml:space="preserve"> might </w:t>
+      </w:r>
+      <w:r>
+        <w:t>allow for</w:t>
+      </w:r>
+      <w:r>
+        <w:t xml:space="preserve"> </w:t>
+      </w:r>
+      <w:r>
+        <w:t>halving</w:t>
+      </w:r>
+      <w:r>
+        <w:t xml:space="preserve"> the number of training trials before the second main</w:t>
+      </w:r>
+      <w:r>
+        <w:t xml:space="preserve"> experimental</w:t>
+      </w:r>
+      <w:r>
+        <w:t xml:space="preserve"> block</w:t>
+      </w:r>
+      <w:r>
+        <w:t xml:space="preserve"> (from 20</w:t>
+      </w:r>
+      <w:r>
+        <w:t xml:space="preserve"> to 10 trials</w:t>
+      </w:r>
+      <w:r>
+        <w:t>)</w:t>
+      </w:r>
+      <w:r>
+        <w:t>,</w:t>
+      </w:r>
+      <w:r>
+        <w:t xml:space="preserve"> so that there are</w:t>
+      </w:r>
+      <w:r>
+        <w:t xml:space="preserve"> equal</w:t>
+      </w:r>
+      <w:r>
+        <w:t>ly many training trials</w:t>
+      </w:r>
+      <w:r>
+        <w:t xml:space="preserve"> </w:t>
+      </w:r>
+      <w:r>
+        <w:t>for</w:t>
+      </w:r>
+      <w:r>
+        <w:t xml:space="preserve"> the first </w:t>
+      </w:r>
+      <w:r>
+        <w:t>and second mapping condition</w:t>
+      </w:r>
+      <w:r>
+        <w:t>.</w:t>
+      </w:r>
+    </w:p>
+    <w:p>
+      <w:pPr>
+        <w:pStyle w:val="Listenabsatz"/>
+        <w:numPr>
+          <w:ilvl w:val="1"/>
+          <w:numId w:val="5"/>
+        </w:numPr>
+      </w:pPr>
+      <w:r>
+        <w:t xml:space="preserve">key press </w:t>
+      </w:r>
+      <w:r>
+        <w:t>response</w:t>
+      </w:r>
+      <w:r>
+        <w:t xml:space="preserve"> using the </w:t>
+      </w:r>
+      <w:r>
+        <w:t xml:space="preserve">same keys as </w:t>
+      </w:r>
+      <w:r>
+        <w:t>in the</w:t>
+      </w:r>
+      <w:r>
+        <w:t xml:space="preserve"> experimental tasks</w:t>
+      </w:r>
+      <w:r>
+        <w:t xml:space="preserve"> </w:t>
+      </w:r>
+      <w:r>
+        <w:t>(e.g. press “q” for circle and “p” for triangle)</w:t>
+      </w:r>
+    </w:p>
+    <w:p>
+      <w:pPr>
+        <w:pStyle w:val="Listenabsatz"/>
+        <w:numPr>
+          <w:ilvl w:val="1"/>
+          <w:numId w:val="5"/>
+        </w:numPr>
+      </w:pPr>
+      <w:proofErr w:type="gramStart"/>
+      <w:r>
+        <w:t>mouse</w:t>
+      </w:r>
+      <w:proofErr w:type="gramEnd"/>
+      <w:r>
+        <w:t xml:space="preserve"> click task (</w:t>
+      </w:r>
+      <w:r>
+        <w:t>click on the respective button for “circle” or “triangle” on the screen)</w:t>
+      </w:r>
+    </w:p>
+    <w:p>
+      <w:pPr>
+        <w:pStyle w:val="Listenabsatz"/>
+      </w:pPr>
+      <w:r>
+        <w:rPr>
+          <w:b/>
+          <w:bCs/>
+          <w:i/>
+          <w:iCs/>
+        </w:rPr>
+        <w:t>(</w:t>
+      </w:r>
+      <w:proofErr w:type="spellStart"/>
+      <w:r>
+        <w:rPr>
+          <w:b/>
+          <w:bCs/>
+          <w:i/>
+          <w:iCs/>
+        </w:rPr>
+        <w:t>i</w:t>
+      </w:r>
+      <w:proofErr w:type="spellEnd"/>
+      <w:r>
+        <w:rPr>
+          <w:b/>
+          <w:bCs/>
+          <w:i/>
+          <w:iCs/>
+        </w:rPr>
+        <w:t>)</w:t>
+      </w:r>
+      <w:r>
+        <w:t xml:space="preserve"> introduction &amp; instructions</w:t>
+      </w:r>
+      <w:r>
+        <w:t xml:space="preserve"> for </w:t>
+      </w:r>
+      <w:r>
+        <w:t xml:space="preserve">the </w:t>
+      </w:r>
+      <w:r>
+        <w:t xml:space="preserve">first </w:t>
+      </w:r>
+      <w:r>
+        <w:t>S-R</w:t>
+      </w:r>
+      <w:r>
+        <w:t xml:space="preserve"> mapping</w:t>
+      </w:r>
+    </w:p>
+    <w:p>
+      <w:pPr>
+        <w:pStyle w:val="Listenabsatz"/>
+      </w:pPr>
+      <w:r>
+        <w:rPr>
+          <w:b/>
+          <w:bCs/>
+          <w:i/>
+          <w:iCs/>
+        </w:rPr>
+        <w:t>(ii)</w:t>
+      </w:r>
+      <w:r>
+        <w:t xml:space="preserve"> training trial phase for first S-R mapping (10 trials)</w:t>
+      </w:r>
+    </w:p>
+    <w:p>
+      <w:pPr>
+        <w:pStyle w:val="Listenabsatz"/>
+      </w:pPr>
+      <w:r>
+        <w:rPr>
+          <w:b/>
+          <w:bCs/>
+          <w:i/>
+          <w:iCs/>
+        </w:rPr>
+        <w:t>(iii)</w:t>
+      </w:r>
+      <w:r>
+        <w:t xml:space="preserve"> main experimental trial phase for first S-R mapping (2 stimuli × 30 repetitions = 60 trials)</w:t>
+      </w:r>
+    </w:p>
+    <w:p>
+      <w:pPr>
+        <w:pStyle w:val="Listenabsatz"/>
+      </w:pPr>
+      <w:r>
+        <w:rPr>
+          <w:b/>
+          <w:bCs/>
+          <w:i/>
+          <w:iCs/>
+        </w:rPr>
+        <w:t>(iv)</w:t>
+      </w:r>
+      <w:r>
+        <w:t xml:space="preserve"> </w:t>
+      </w:r>
+      <w:r>
+        <w:t xml:space="preserve">instructions for the intermediate </w:t>
+      </w:r>
+      <w:r>
+        <w:t xml:space="preserve">distracting task </w:t>
+      </w:r>
+    </w:p>
+    <w:p>
+      <w:pPr>
+        <w:pStyle w:val="Listenabsatz"/>
+      </w:pPr>
+      <w:r>
+        <w:rPr>
+          <w:b/>
+          <w:bCs/>
+          <w:i/>
+          <w:iCs/>
+        </w:rPr>
+        <w:t>(v)</w:t>
+      </w:r>
+      <w:r>
+        <w:t xml:space="preserve"> intermediate distracting trial phase </w:t>
+      </w:r>
+      <w:r>
+        <w:t xml:space="preserve">(e.g. </w:t>
+      </w:r>
+      <w:r>
+        <w:t xml:space="preserve">2 stimuli </w:t>
+      </w:r>
+      <w:r>
+        <w:t>×</w:t>
+      </w:r>
+      <w:r>
+        <w:t xml:space="preserve"> 20 repetitions = 40 trials)</w:t>
+      </w:r>
+    </w:p>
+    <w:p>
+      <w:pPr>
+        <w:pStyle w:val="Listenabsatz"/>
+      </w:pPr>
+      <w:r>
+        <w:rPr>
+          <w:b/>
+          <w:bCs/>
+          <w:i/>
+          <w:iCs/>
+        </w:rPr>
+        <w:t>(v</w:t>
+      </w:r>
+      <w:r>
+        <w:rPr>
+          <w:b/>
+          <w:bCs/>
+          <w:i/>
+          <w:iCs/>
+        </w:rPr>
+        <w:t>i</w:t>
+      </w:r>
+      <w:r>
+        <w:rPr>
+          <w:b/>
+          <w:bCs/>
+          <w:i/>
+          <w:iCs/>
+        </w:rPr>
+        <w:t>)</w:t>
+      </w:r>
+      <w:r>
+        <w:t xml:space="preserve"> </w:t>
+      </w:r>
+      <w:r>
+        <w:t xml:space="preserve">instructions for second </w:t>
+      </w:r>
+      <w:r>
+        <w:t>S-R mapping</w:t>
+      </w:r>
+    </w:p>
+    <w:p>
+      <w:pPr>
+        <w:pStyle w:val="Listenabsatz"/>
+      </w:pPr>
+      <w:r>
+        <w:rPr>
+          <w:b/>
+          <w:bCs/>
+          <w:i/>
+          <w:iCs/>
+        </w:rPr>
+        <w:t>(vi</w:t>
+      </w:r>
+      <w:r>
+        <w:rPr>
+          <w:b/>
+          <w:bCs/>
+          <w:i/>
+          <w:iCs/>
+        </w:rPr>
+        <w:t>i</w:t>
+      </w:r>
+      <w:r>
+        <w:rPr>
+          <w:b/>
+          <w:bCs/>
+          <w:i/>
+          <w:iCs/>
+        </w:rPr>
+        <w:t>)</w:t>
+      </w:r>
+      <w:r>
+        <w:t xml:space="preserve"> </w:t>
+      </w:r>
+      <w:r>
+        <w:t>training trial phase for second S-R mapping (10 trials)</w:t>
+      </w:r>
+    </w:p>
+    <w:p>
+      <w:pPr>
+        <w:pStyle w:val="Listenabsatz"/>
+      </w:pPr>
+      <w:r>
+        <w:rPr>
+          <w:b/>
+          <w:bCs/>
+          <w:i/>
+          <w:iCs/>
+        </w:rPr>
+        <w:t>(vi</w:t>
+      </w:r>
+      <w:r>
+        <w:rPr>
+          <w:b/>
+          <w:bCs/>
+          <w:i/>
+          <w:iCs/>
+        </w:rPr>
+        <w:t>i</w:t>
+      </w:r>
+      <w:r>
+        <w:rPr>
+          <w:b/>
+          <w:bCs/>
+          <w:i/>
+          <w:iCs/>
+        </w:rPr>
+        <w:t>i</w:t>
+      </w:r>
+      <w:r>
+        <w:rPr>
+          <w:b/>
+          <w:bCs/>
+          <w:i/>
+          <w:iCs/>
+        </w:rPr>
+        <w:t>)</w:t>
+      </w:r>
+      <w:r>
+        <w:t xml:space="preserve"> main experimental trial phase for second S-R mapping (2 stimuli × 30 repetitions = 60 trials)</w:t>
+      </w:r>
+    </w:p>
+    <w:p>
+      <w:pPr>
+        <w:pStyle w:val="Listenabsatz"/>
+      </w:pPr>
+      <w:r>
+        <w:rPr>
+          <w:b/>
+          <w:bCs/>
+          <w:i/>
+          <w:iCs/>
+        </w:rPr>
+        <w:t>(</w:t>
+      </w:r>
+      <w:r>
+        <w:rPr>
+          <w:b/>
+          <w:bCs/>
+          <w:i/>
+          <w:iCs/>
+        </w:rPr>
+        <w:t>i</w:t>
+      </w:r>
+      <w:r>
+        <w:rPr>
+          <w:b/>
+          <w:bCs/>
+          <w:i/>
+          <w:iCs/>
+        </w:rPr>
+        <w:t>v)</w:t>
+      </w:r>
+      <w:r>
+        <w:t xml:space="preserve"> post-experiment questionnaire</w:t>
+      </w:r>
+    </w:p>
+    <w:p>
+      <w:pPr>
+        <w:pStyle w:val="Listenabsatz"/>
+      </w:pPr>
+    </w:p>
+    <w:p>
+      <w:pPr>
+        <w:pStyle w:val="Listenabsatz"/>
+        <w:numPr>
+          <w:ilvl w:val="0"/>
+          <w:numId w:val="5"/>
+        </w:numPr>
+      </w:pPr>
+      <w:r>
+        <w:t>Split the two big blocks</w:t>
+      </w:r>
+      <w:r>
+        <w:t xml:space="preserve"> </w:t>
+      </w:r>
+      <w:r>
+        <w:t>(including training and main trials for the two mapping conditions) up into four blocks, where mappings are reversed between blocks</w:t>
+      </w:r>
+      <w:r>
+        <w:t>. We hope that by shortening the blocks for the two different response mapping conditions, training effects might be small, thus we uniformly put 15 training trials (average number of training trials in the original experiment) before each main experimental block</w:t>
+      </w:r>
+      <w:r>
+        <w:t xml:space="preserve">: </w:t>
+      </w:r>
+    </w:p>
+    <w:p>
+      <w:pPr>
+        <w:pStyle w:val="Listenabsatz"/>
+      </w:pPr>
+      <w:bookmarkStart w:id="0" w:name="_Hlk45383876"/>
+      <w:r>
+        <w:rPr>
+          <w:b/>
+          <w:bCs/>
+          <w:i/>
+          <w:iCs/>
+        </w:rPr>
+        <w:t>(</w:t>
+      </w:r>
+      <w:proofErr w:type="spellStart"/>
+      <w:r>
+        <w:rPr>
+          <w:b/>
+          <w:bCs/>
+          <w:i/>
+          <w:iCs/>
+        </w:rPr>
+        <w:t>i</w:t>
+      </w:r>
+      <w:proofErr w:type="spellEnd"/>
+      <w:r>
+        <w:rPr>
+          <w:b/>
+          <w:bCs/>
+          <w:i/>
+          <w:iCs/>
+        </w:rPr>
+        <w:t>)</w:t>
+      </w:r>
+      <w:r>
+        <w:t xml:space="preserve"> introduction &amp; instructions</w:t>
+      </w:r>
+      <w:r>
+        <w:t xml:space="preserve"> for first S-R mapping</w:t>
+      </w:r>
+    </w:p>
+    <w:p>
+      <w:pPr>
+        <w:pStyle w:val="Listenabsatz"/>
+      </w:pPr>
+      <w:r>
+        <w:rPr>
+          <w:b/>
+          <w:bCs/>
+          <w:i/>
+          <w:iCs/>
+        </w:rPr>
+        <w:t>(ii)</w:t>
+      </w:r>
+      <w:r>
+        <w:t xml:space="preserve"> training trial phase for first S-R mapping (1</w:t>
+      </w:r>
+      <w:r>
+        <w:t>5</w:t>
+      </w:r>
+      <w:r>
+        <w:t xml:space="preserve"> trials)</w:t>
+      </w:r>
+    </w:p>
+    <w:p>
+      <w:pPr>
+        <w:pStyle w:val="Listenabsatz"/>
+      </w:pPr>
+      <w:r>
+        <w:rPr>
+          <w:b/>
+          <w:bCs/>
+          <w:i/>
+          <w:iCs/>
+        </w:rPr>
+        <w:t>(iii)</w:t>
+      </w:r>
+      <w:r>
+        <w:t xml:space="preserve"> main experimental trial phase for first S-R mapping (2 stimuli × 15 repetitions = 30 trials)</w:t>
+      </w:r>
+    </w:p>
+    <w:p>
+      <w:pPr>
+        <w:pStyle w:val="Listenabsatz"/>
+      </w:pPr>
+      <w:r>
+        <w:rPr>
+          <w:b/>
+          <w:bCs/>
+          <w:i/>
+          <w:iCs/>
+        </w:rPr>
+        <w:lastRenderedPageBreak/>
+        <w:t xml:space="preserve">(iv) </w:t>
+      </w:r>
+      <w:r>
+        <w:t>instructions for second S-R mapping</w:t>
+      </w:r>
+    </w:p>
+    <w:p>
+      <w:pPr>
+        <w:pStyle w:val="Listenabsatz"/>
+      </w:pPr>
+      <w:r>
+        <w:rPr>
+          <w:b/>
+          <w:bCs/>
+          <w:i/>
+          <w:iCs/>
+        </w:rPr>
+        <w:t>(v)</w:t>
+      </w:r>
+      <w:r>
+        <w:t xml:space="preserve"> training trial phase for second S-R mapping (</w:t>
+      </w:r>
+      <w:r>
+        <w:t>1</w:t>
+      </w:r>
+      <w:r>
+        <w:t>5</w:t>
+      </w:r>
+      <w:r>
+        <w:t xml:space="preserve"> trials)</w:t>
+      </w:r>
+    </w:p>
+    <w:p>
+      <w:pPr>
+        <w:pStyle w:val="Listenabsatz"/>
+      </w:pPr>
+      <w:r>
+        <w:rPr>
+          <w:b/>
+          <w:bCs/>
+          <w:i/>
+          <w:iCs/>
+        </w:rPr>
+        <w:t>(v</w:t>
+      </w:r>
+      <w:r>
+        <w:rPr>
+          <w:b/>
+          <w:bCs/>
+          <w:i/>
+          <w:iCs/>
+        </w:rPr>
+        <w:t>i</w:t>
+      </w:r>
+      <w:r>
+        <w:rPr>
+          <w:b/>
+          <w:bCs/>
+          <w:i/>
+          <w:iCs/>
+        </w:rPr>
+        <w:t>)</w:t>
+      </w:r>
+      <w:r>
+        <w:t xml:space="preserve"> main experimental trial phase for second S-R mapping (2 stimuli × 15 repetitions = 30 trials)</w:t>
+      </w:r>
+    </w:p>
+    <w:p>
+      <w:pPr>
+        <w:pStyle w:val="Listenabsatz"/>
+      </w:pPr>
+      <w:r>
+        <w:rPr>
+          <w:b/>
+          <w:bCs/>
+          <w:i/>
+          <w:iCs/>
+        </w:rPr>
+        <w:t>(vii)</w:t>
+      </w:r>
+      <w:r>
+        <w:t xml:space="preserve"> instructions for first S-R mapping</w:t>
+      </w:r>
+    </w:p>
+    <w:p>
+      <w:pPr>
+        <w:pStyle w:val="Listenabsatz"/>
+      </w:pPr>
+      <w:r>
+        <w:rPr>
+          <w:b/>
+          <w:bCs/>
+          <w:i/>
+          <w:iCs/>
+        </w:rPr>
+        <w:t>(vi</w:t>
+      </w:r>
+      <w:r>
+        <w:rPr>
+          <w:b/>
+          <w:bCs/>
+          <w:i/>
+          <w:iCs/>
+        </w:rPr>
+        <w:t>i</w:t>
+      </w:r>
+      <w:r>
+        <w:rPr>
+          <w:b/>
+          <w:bCs/>
+          <w:i/>
+          <w:iCs/>
+        </w:rPr>
+        <w:t>i</w:t>
+      </w:r>
+      <w:r>
+        <w:rPr>
+          <w:b/>
+          <w:bCs/>
+          <w:i/>
+          <w:iCs/>
+        </w:rPr>
+        <w:t>)</w:t>
+      </w:r>
+      <w:r>
+        <w:t xml:space="preserve"> training trial phase for first stimulus-response(S-R) mapping (</w:t>
+      </w:r>
+      <w:r>
+        <w:t>15</w:t>
+      </w:r>
+      <w:r>
+        <w:t xml:space="preserve"> trials)</w:t>
+      </w:r>
+    </w:p>
+    <w:p>
+      <w:pPr>
+        <w:pStyle w:val="Listenabsatz"/>
+      </w:pPr>
+      <w:r>
+        <w:rPr>
+          <w:b/>
+          <w:bCs/>
+          <w:i/>
+          <w:iCs/>
+        </w:rPr>
+        <w:t>(</w:t>
+      </w:r>
+      <w:r>
+        <w:rPr>
+          <w:b/>
+          <w:bCs/>
+          <w:i/>
+          <w:iCs/>
+        </w:rPr>
+        <w:t>i</w:t>
+      </w:r>
+      <w:r>
+        <w:rPr>
+          <w:b/>
+          <w:bCs/>
+          <w:i/>
+          <w:iCs/>
+        </w:rPr>
+        <w:t>v)</w:t>
+      </w:r>
+      <w:r>
+        <w:t xml:space="preserve"> main experimental trial phase for first S-R mapping (2 stimuli × 15 repetitions = 30 trials)</w:t>
+      </w:r>
+    </w:p>
+    <w:p>
+      <w:pPr>
+        <w:pStyle w:val="Listenabsatz"/>
+      </w:pPr>
+      <w:r>
+        <w:rPr>
+          <w:b/>
+          <w:bCs/>
+          <w:i/>
+          <w:iCs/>
+        </w:rPr>
+        <w:t xml:space="preserve">(v) </w:t>
+      </w:r>
+      <w:r>
+        <w:t>instructions for second S-R mapping</w:t>
+      </w:r>
+    </w:p>
+    <w:p>
+      <w:pPr>
+        <w:pStyle w:val="Listenabsatz"/>
+      </w:pPr>
+      <w:r>
+        <w:rPr>
+          <w:b/>
+          <w:bCs/>
+          <w:i/>
+          <w:iCs/>
+        </w:rPr>
+        <w:t>(v</w:t>
+      </w:r>
+      <w:r>
+        <w:rPr>
+          <w:b/>
+          <w:bCs/>
+          <w:i/>
+          <w:iCs/>
+        </w:rPr>
+        <w:t>i</w:t>
+      </w:r>
+      <w:r>
+        <w:rPr>
+          <w:b/>
+          <w:bCs/>
+          <w:i/>
+          <w:iCs/>
+        </w:rPr>
+        <w:t>)</w:t>
+      </w:r>
+      <w:r>
+        <w:t xml:space="preserve"> training trial phase for second S-R mapping (</w:t>
+      </w:r>
+      <w:r>
+        <w:t>15</w:t>
+      </w:r>
+      <w:r>
+        <w:t xml:space="preserve"> trials)</w:t>
+      </w:r>
+    </w:p>
+    <w:p>
+      <w:pPr>
+        <w:pStyle w:val="Listenabsatz"/>
+      </w:pPr>
+      <w:r>
+        <w:rPr>
+          <w:b/>
+          <w:bCs/>
+          <w:i/>
+          <w:iCs/>
+        </w:rPr>
+        <w:t>(v</w:t>
+      </w:r>
+      <w:r>
+        <w:rPr>
+          <w:b/>
+          <w:bCs/>
+          <w:i/>
+          <w:iCs/>
+        </w:rPr>
+        <w:t>ii</w:t>
+      </w:r>
+      <w:r>
+        <w:rPr>
+          <w:b/>
+          <w:bCs/>
+          <w:i/>
+          <w:iCs/>
+        </w:rPr>
+        <w:t>)</w:t>
+      </w:r>
+      <w:r>
+        <w:t xml:space="preserve"> main experimental trial phase for second S-R mapping (2 stimuli × 15 repetitions = 30 trials)</w:t>
+      </w:r>
+    </w:p>
+    <w:p>
+      <w:pPr>
+        <w:pStyle w:val="Listenabsatz"/>
+      </w:pPr>
+      <w:r>
+        <w:rPr>
+          <w:b/>
+          <w:bCs/>
+          <w:i/>
+          <w:iCs/>
+        </w:rPr>
+        <w:t>(v</w:t>
+      </w:r>
+      <w:r>
+        <w:rPr>
+          <w:b/>
+          <w:bCs/>
+          <w:i/>
+          <w:iCs/>
+        </w:rPr>
+        <w:t>i</w:t>
+      </w:r>
+      <w:r>
+        <w:rPr>
+          <w:b/>
+          <w:bCs/>
+          <w:i/>
+          <w:iCs/>
+        </w:rPr>
+        <w:t>ii</w:t>
+      </w:r>
+      <w:r>
+        <w:rPr>
+          <w:b/>
+          <w:bCs/>
+          <w:i/>
+          <w:iCs/>
+        </w:rPr>
+        <w:t>)</w:t>
+      </w:r>
+      <w:r>
+        <w:t xml:space="preserve"> post-experiment questionnaire</w:t>
+      </w:r>
+    </w:p>
+    <w:bookmarkEnd w:id="0"/>
+    <w:p>
+      <w:pPr>
+        <w:pStyle w:val="Listenabsatz"/>
+      </w:pPr>
+      <w:r>
+        <w:sym w:font="Wingdings" w:char="F0E0"/>
+      </w:r>
+      <w:r>
+        <w:t xml:space="preserve"> </w:t>
+      </w:r>
+      <w:r>
+        <w:t xml:space="preserve">We acknowledge that this (latter alternative) might pose quite </w:t>
+      </w:r>
+      <w:r>
+        <w:t xml:space="preserve">high cognitive demands on participants </w:t>
+      </w:r>
+      <w:r>
+        <w:t xml:space="preserve">due to the </w:t>
+      </w:r>
+      <w:r>
+        <w:t>multiple switching of key mappings</w:t>
+      </w:r>
+      <w:r>
+        <w:t xml:space="preserve">, and that this might increase dropout rates. </w:t>
+      </w:r>
+    </w:p>
+    <w:p>
+      <w:pPr>
+        <w:pStyle w:val="Listenabsatz"/>
+        <w:numPr>
+          <w:ilvl w:val="0"/>
+          <w:numId w:val="5"/>
+        </w:numPr>
+      </w:pPr>
+      <w:r>
+        <w:t xml:space="preserve">Alteration of (2): Have 3 main blocks, complete half the trials of the first S-R mapping block, switch to second S-R mapping, complete </w:t>
+      </w:r>
+      <w:r>
+        <w:t xml:space="preserve">15 training and </w:t>
+      </w:r>
+      <w:r>
+        <w:t xml:space="preserve">all </w:t>
+      </w:r>
+      <w:r>
+        <w:t xml:space="preserve">60 main </w:t>
+      </w:r>
+      <w:r>
+        <w:t xml:space="preserve">trials, switch back to first S-R mapping, complete second half of trials: </w:t>
+      </w:r>
+    </w:p>
+    <w:p>
+      <w:pPr>
+        <w:pStyle w:val="Listenabsatz"/>
+      </w:pPr>
+      <w:r>
+        <w:rPr>
+          <w:b/>
+          <w:bCs/>
+          <w:i/>
+          <w:iCs/>
+        </w:rPr>
+        <w:t>(</w:t>
+      </w:r>
+      <w:proofErr w:type="spellStart"/>
+      <w:r>
+        <w:rPr>
+          <w:b/>
+          <w:bCs/>
+          <w:i/>
+          <w:iCs/>
+        </w:rPr>
+        <w:t>i</w:t>
+      </w:r>
+      <w:proofErr w:type="spellEnd"/>
+      <w:r>
+        <w:rPr>
+          <w:b/>
+          <w:bCs/>
+          <w:i/>
+          <w:iCs/>
+        </w:rPr>
+        <w:t>)</w:t>
+      </w:r>
+      <w:r>
+        <w:t xml:space="preserve"> introduction &amp; instructions for first S-R mapping</w:t>
+      </w:r>
+    </w:p>
+    <w:p>
+      <w:pPr>
+        <w:pStyle w:val="Listenabsatz"/>
+      </w:pPr>
+      <w:r>
+        <w:rPr>
+          <w:b/>
+          <w:bCs/>
+          <w:i/>
+          <w:iCs/>
+        </w:rPr>
+        <w:t>(ii)</w:t>
+      </w:r>
+      <w:r>
+        <w:t xml:space="preserve"> training trial phase for first S-R mapping (15 trials)</w:t>
+      </w:r>
+    </w:p>
+    <w:p>
+      <w:pPr>
+        <w:pStyle w:val="Listenabsatz"/>
+      </w:pPr>
+      <w:r>
+        <w:rPr>
+          <w:b/>
+          <w:bCs/>
+          <w:i/>
+          <w:iCs/>
+        </w:rPr>
+        <w:t>(iii)</w:t>
+      </w:r>
+      <w:r>
+        <w:t xml:space="preserve"> main experimental trial phase for first S-R mapping (2 stimuli × 15 repetitions = 30 trials)</w:t>
+      </w:r>
+    </w:p>
+    <w:p>
+      <w:pPr>
+        <w:pStyle w:val="Listenabsatz"/>
+      </w:pPr>
+      <w:r>
+        <w:rPr>
+          <w:b/>
+          <w:bCs/>
+          <w:i/>
+          <w:iCs/>
+        </w:rPr>
+        <w:t xml:space="preserve">(iv) </w:t>
+      </w:r>
+      <w:r>
+        <w:t>instructions for second S-R mapping</w:t>
+      </w:r>
+    </w:p>
+    <w:p>
+      <w:pPr>
+        <w:pStyle w:val="Listenabsatz"/>
+      </w:pPr>
+      <w:r>
+        <w:rPr>
+          <w:b/>
+          <w:bCs/>
+          <w:i/>
+          <w:iCs/>
+        </w:rPr>
+        <w:t>(v)</w:t>
+      </w:r>
+      <w:r>
+        <w:t xml:space="preserve"> training trial phase for second S-R mapping (15 trials)</w:t>
+      </w:r>
+    </w:p>
+    <w:p>
+      <w:pPr>
+        <w:pStyle w:val="Listenabsatz"/>
+      </w:pPr>
+      <w:r>
+        <w:rPr>
+          <w:b/>
+          <w:bCs/>
+          <w:i/>
+          <w:iCs/>
+        </w:rPr>
+        <w:t>(v</w:t>
+      </w:r>
+      <w:r>
+        <w:rPr>
+          <w:b/>
+          <w:bCs/>
+          <w:i/>
+          <w:iCs/>
+        </w:rPr>
+        <w:t>i</w:t>
+      </w:r>
+      <w:r>
+        <w:rPr>
+          <w:b/>
+          <w:bCs/>
+          <w:i/>
+          <w:iCs/>
+        </w:rPr>
+        <w:t>)</w:t>
+      </w:r>
+      <w:r>
+        <w:t xml:space="preserve"> main experimental trial phase for second S-R mapping (2 stimuli × </w:t>
+      </w:r>
+      <w:r>
+        <w:t>30</w:t>
+      </w:r>
+      <w:r>
+        <w:t xml:space="preserve"> repetitions = </w:t>
+      </w:r>
+      <w:r>
+        <w:t>6</w:t>
+      </w:r>
+      <w:r>
+        <w:t>0 trials)</w:t>
+      </w:r>
+    </w:p>
+    <w:p>
+      <w:pPr>
+        <w:pStyle w:val="Listenabsatz"/>
+      </w:pPr>
+      <w:r>
+        <w:rPr>
+          <w:b/>
+          <w:bCs/>
+          <w:i/>
+          <w:iCs/>
+        </w:rPr>
+        <w:t>(vii)</w:t>
+      </w:r>
+      <w:r>
+        <w:t xml:space="preserve"> instructions for first S-R mapping</w:t>
+      </w:r>
+    </w:p>
+    <w:p>
+      <w:pPr>
+        <w:pStyle w:val="Listenabsatz"/>
+      </w:pPr>
+      <w:r>
+        <w:rPr>
+          <w:b/>
+          <w:bCs/>
+          <w:i/>
+          <w:iCs/>
+        </w:rPr>
+        <w:t>(vi</w:t>
+      </w:r>
+      <w:r>
+        <w:rPr>
+          <w:b/>
+          <w:bCs/>
+          <w:i/>
+          <w:iCs/>
+        </w:rPr>
+        <w:t>ii</w:t>
+      </w:r>
+      <w:r>
+        <w:rPr>
+          <w:b/>
+          <w:bCs/>
+          <w:i/>
+          <w:iCs/>
+        </w:rPr>
+        <w:t>)</w:t>
+      </w:r>
+      <w:r>
+        <w:t xml:space="preserve"> training trial phase for first stimulus-response(S-R) mapping (15 trials)</w:t>
+      </w:r>
+    </w:p>
+    <w:p>
+      <w:pPr>
+        <w:pStyle w:val="Listenabsatz"/>
+      </w:pPr>
+      <w:r>
+        <w:rPr>
+          <w:b/>
+          <w:bCs/>
+          <w:i/>
+          <w:iCs/>
+        </w:rPr>
+        <w:t>(</w:t>
+      </w:r>
+      <w:r>
+        <w:rPr>
+          <w:b/>
+          <w:bCs/>
+          <w:i/>
+          <w:iCs/>
+        </w:rPr>
+        <w:t>i</w:t>
+      </w:r>
+      <w:r>
+        <w:rPr>
+          <w:b/>
+          <w:bCs/>
+          <w:i/>
+          <w:iCs/>
+        </w:rPr>
+        <w:t>v)</w:t>
+      </w:r>
+      <w:r>
+        <w:t xml:space="preserve"> main experimental trial phase for first S-R mapping (2 stimuli × 15 repetitions = 30 trials)</w:t>
+      </w:r>
+    </w:p>
+    <w:p>
+      <w:pPr>
+        <w:pStyle w:val="Listenabsatz"/>
+      </w:pPr>
+      <w:r>
+        <w:rPr>
+          <w:b/>
+          <w:bCs/>
+          <w:i/>
+          <w:iCs/>
+        </w:rPr>
+        <w:t>(</w:t>
+      </w:r>
+      <w:r>
+        <w:rPr>
+          <w:b/>
+          <w:bCs/>
+          <w:i/>
+          <w:iCs/>
+        </w:rPr>
+        <w:t>v</w:t>
+      </w:r>
+      <w:r>
+        <w:rPr>
+          <w:b/>
+          <w:bCs/>
+          <w:i/>
+          <w:iCs/>
+        </w:rPr>
+        <w:t>)</w:t>
+      </w:r>
+      <w:r>
+        <w:t xml:space="preserve"> post-experiment questionnaire</w:t>
+      </w:r>
+    </w:p>
+    <w:p>
+      <w:pPr>
+        <w:pStyle w:val="Listenabsatz"/>
+      </w:pPr>
+      <w:r>
+        <w:sym w:font="Wingdings" w:char="F0E0"/>
+      </w:r>
+      <w:r>
+        <w:t xml:space="preserve"> We thought this might be better in terms of balancing fatigue effects for the first and second S-R mapping condition.</w:t>
+      </w:r>
     </w:p>
     <w:p>
       <w:pPr>
@@ -955,15 +2513,7 @@
           <w:i/>
           <w:iCs/>
         </w:rPr>
-        <w:t>Jour</w:t>
-      </w:r>
-      <w:r>
-        <w:rPr>
-          <w:i/>
-          <w:iCs/>
-        </w:rPr>
-        <w:softHyphen/>
-        <w:t>nal of Experimental Psychology: General</w:t>
+        <w:t>Journal of Experimental Psychology: General</w:t>
       </w:r>
       <w:r>
         <w:t xml:space="preserve">, </w:t>
@@ -1284,6 +2834,119 @@
 <file path=word/numbering.xml><?xml version="1.0" encoding="utf-8"?>
 <w:numbering xmlns:wpc="http://schemas.microsoft.com/office/word/2010/wordprocessingCanvas" xmlns:cx="http://schemas.microsoft.com/office/drawing/2014/chartex" xmlns:cx1="http://schemas.microsoft.com/office/drawing/2015/9/8/chartex" xmlns:cx2="http://schemas.microsoft.com/office/drawing/2015/10/21/chartex" xmlns:cx3="http://schemas.microsoft.com/office/drawing/2016/5/9/chartex" xmlns:cx4="http://schemas.microsoft.com/office/drawing/2016/5/10/chartex" xmlns:cx5="http://schemas.microsoft.com/office/drawing/2016/5/11/chartex" xmlns:cx6="http://schemas.microsoft.com/office/drawing/2016/5/12/chartex" xmlns:cx7="http://schemas.microsoft.com/office/drawing/2016/5/13/chartex" xmlns:cx8="http://schemas.microsoft.com/office/drawing/2016/5/14/chartex" xmlns:mc="http://schemas.openxmlformats.org/markup-compatibility/2006" xmlns:aink="http://schemas.microsoft.com/office/drawing/2016/ink" xmlns:am3d="http://schemas.microsoft.com/office/drawing/2017/model3d" xmlns:o="urn:schemas-microsoft-com:office:office" xmlns:r="http://schemas.openxmlformats.org/officeDocument/2006/relationships" xmlns:m="http://schemas.openxmlformats.org/officeDocument/2006/math" xmlns:v="urn:schemas-microsoft-com:vml" xmlns:wp14="http://schemas.microsoft.com/office/word/2010/wordprocessingDrawing" xmlns:wp="http://schemas.openxmlformats.org/drawingml/2006/wordprocessingDrawing" xmlns:w10="urn:schemas-microsoft-com:office:word" xmlns:w="http://schemas.openxmlformats.org/wordprocessingml/2006/main" xmlns:w14="http://schemas.microsoft.com/office/word/2010/wordml" xmlns:w15="http://schemas.microsoft.com/office/word/2012/wordml" xmlns:w16cex="http://schemas.microsoft.com/office/word/2018/wordml/cex" xmlns:w16cid="http://schemas.microsoft.com/office/word/2016/wordml/cid" xmlns:w16="http://schemas.microsoft.com/office/word/2018/wordml" xmlns:w16se="http://schemas.microsoft.com/office/word/2015/wordml/symex" xmlns:wpg="http://schemas.microsoft.com/office/word/2010/wordprocessingGroup" xmlns:wpi="http://schemas.microsoft.com/office/word/2010/wordprocessingInk" xmlns:wne="http://schemas.microsoft.com/office/word/2006/wordml" xmlns:wps="http://schemas.microsoft.com/office/word/2010/wordprocessingShape" mc:Ignorable="w14 w15 w16se w16cid w16 w16cex wp14">
   <w:abstractNum w:abstractNumId="0" w15:restartNumberingAfterBreak="0">
+    <w:nsid w:val="1C5B0337"/>
+    <w:multiLevelType w:val="hybridMultilevel"/>
+    <w:tmpl w:val="76924D9E"/>
+    <w:lvl w:ilvl="0" w:tplc="1BCCAF16">
+      <w:start w:val="8"/>
+      <w:numFmt w:val="bullet"/>
+      <w:lvlText w:val=""/>
+      <w:lvlJc w:val="left"/>
+      <w:pPr>
+        <w:ind w:left="1080" w:hanging="360"/>
+      </w:pPr>
+      <w:rPr>
+        <w:rFonts w:ascii="Wingdings" w:eastAsiaTheme="minorHAnsi" w:hAnsi="Wingdings" w:cstheme="minorBidi" w:hint="default"/>
+      </w:rPr>
+    </w:lvl>
+    <w:lvl w:ilvl="1" w:tplc="04090003" w:tentative="1">
+      <w:start w:val="1"/>
+      <w:numFmt w:val="bullet"/>
+      <w:lvlText w:val="o"/>
+      <w:lvlJc w:val="left"/>
+      <w:pPr>
+        <w:ind w:left="1800" w:hanging="360"/>
+      </w:pPr>
+      <w:rPr>
+        <w:rFonts w:ascii="Courier New" w:hAnsi="Courier New" w:cs="Courier New" w:hint="default"/>
+      </w:rPr>
+    </w:lvl>
+    <w:lvl w:ilvl="2" w:tplc="04090005" w:tentative="1">
+      <w:start w:val="1"/>
+      <w:numFmt w:val="bullet"/>
+      <w:lvlText w:val=""/>
+      <w:lvlJc w:val="left"/>
+      <w:pPr>
+        <w:ind w:left="2520" w:hanging="360"/>
+      </w:pPr>
+      <w:rPr>
+        <w:rFonts w:ascii="Wingdings" w:hAnsi="Wingdings" w:hint="default"/>
+      </w:rPr>
+    </w:lvl>
+    <w:lvl w:ilvl="3" w:tplc="04090001" w:tentative="1">
+      <w:start w:val="1"/>
+      <w:numFmt w:val="bullet"/>
+      <w:lvlText w:val=""/>
+      <w:lvlJc w:val="left"/>
+      <w:pPr>
+        <w:ind w:left="3240" w:hanging="360"/>
+      </w:pPr>
+      <w:rPr>
+        <w:rFonts w:ascii="Symbol" w:hAnsi="Symbol" w:hint="default"/>
+      </w:rPr>
+    </w:lvl>
+    <w:lvl w:ilvl="4" w:tplc="04090003" w:tentative="1">
+      <w:start w:val="1"/>
+      <w:numFmt w:val="bullet"/>
+      <w:lvlText w:val="o"/>
+      <w:lvlJc w:val="left"/>
+      <w:pPr>
+        <w:ind w:left="3960" w:hanging="360"/>
+      </w:pPr>
+      <w:rPr>
+        <w:rFonts w:ascii="Courier New" w:hAnsi="Courier New" w:cs="Courier New" w:hint="default"/>
+      </w:rPr>
+    </w:lvl>
+    <w:lvl w:ilvl="5" w:tplc="04090005" w:tentative="1">
+      <w:start w:val="1"/>
+      <w:numFmt w:val="bullet"/>
+      <w:lvlText w:val=""/>
+      <w:lvlJc w:val="left"/>
+      <w:pPr>
+        <w:ind w:left="4680" w:hanging="360"/>
+      </w:pPr>
+      <w:rPr>
+        <w:rFonts w:ascii="Wingdings" w:hAnsi="Wingdings" w:hint="default"/>
+      </w:rPr>
+    </w:lvl>
+    <w:lvl w:ilvl="6" w:tplc="04090001" w:tentative="1">
+      <w:start w:val="1"/>
+      <w:numFmt w:val="bullet"/>
+      <w:lvlText w:val=""/>
+      <w:lvlJc w:val="left"/>
+      <w:pPr>
+        <w:ind w:left="5400" w:hanging="360"/>
+      </w:pPr>
+      <w:rPr>
+        <w:rFonts w:ascii="Symbol" w:hAnsi="Symbol" w:hint="default"/>
+      </w:rPr>
+    </w:lvl>
+    <w:lvl w:ilvl="7" w:tplc="04090003" w:tentative="1">
+      <w:start w:val="1"/>
+      <w:numFmt w:val="bullet"/>
+      <w:lvlText w:val="o"/>
+      <w:lvlJc w:val="left"/>
+      <w:pPr>
+        <w:ind w:left="6120" w:hanging="360"/>
+      </w:pPr>
+      <w:rPr>
+        <w:rFonts w:ascii="Courier New" w:hAnsi="Courier New" w:cs="Courier New" w:hint="default"/>
+      </w:rPr>
+    </w:lvl>
+    <w:lvl w:ilvl="8" w:tplc="04090005" w:tentative="1">
+      <w:start w:val="1"/>
+      <w:numFmt w:val="bullet"/>
+      <w:lvlText w:val=""/>
+      <w:lvlJc w:val="left"/>
+      <w:pPr>
+        <w:ind w:left="6840" w:hanging="360"/>
+      </w:pPr>
+      <w:rPr>
+        <w:rFonts w:ascii="Wingdings" w:hAnsi="Wingdings" w:hint="default"/>
+      </w:rPr>
+    </w:lvl>
+  </w:abstractNum>
+  <w:abstractNum w:abstractNumId="1" w15:restartNumberingAfterBreak="0">
     <w:nsid w:val="20A105BB"/>
     <w:multiLevelType w:val="hybridMultilevel"/>
     <w:tmpl w:val="768C502A"/>
@@ -1374,7 +3037,7 @@
       </w:pPr>
     </w:lvl>
   </w:abstractNum>
-  <w:abstractNum w:abstractNumId="1" w15:restartNumberingAfterBreak="0">
+  <w:abstractNum w:abstractNumId="2" w15:restartNumberingAfterBreak="0">
     <w:nsid w:val="2EBC2093"/>
     <w:multiLevelType w:val="hybridMultilevel"/>
     <w:tmpl w:val="B5B0C950"/>
@@ -1487,7 +3150,96 @@
       </w:rPr>
     </w:lvl>
   </w:abstractNum>
-  <w:abstractNum w:abstractNumId="2" w15:restartNumberingAfterBreak="0">
+  <w:abstractNum w:abstractNumId="3" w15:restartNumberingAfterBreak="0">
+    <w:nsid w:val="3B4346A8"/>
+    <w:multiLevelType w:val="hybridMultilevel"/>
+    <w:tmpl w:val="9266D380"/>
+    <w:lvl w:ilvl="0" w:tplc="CBB69438">
+      <w:start w:val="1"/>
+      <w:numFmt w:val="decimal"/>
+      <w:lvlText w:val="(%1)"/>
+      <w:lvlJc w:val="left"/>
+      <w:pPr>
+        <w:ind w:left="720" w:hanging="360"/>
+      </w:pPr>
+      <w:rPr>
+        <w:rFonts w:hint="default"/>
+      </w:rPr>
+    </w:lvl>
+    <w:lvl w:ilvl="1" w:tplc="04090019">
+      <w:start w:val="1"/>
+      <w:numFmt w:val="lowerLetter"/>
+      <w:lvlText w:val="%2."/>
+      <w:lvlJc w:val="left"/>
+      <w:pPr>
+        <w:ind w:left="1440" w:hanging="360"/>
+      </w:pPr>
+    </w:lvl>
+    <w:lvl w:ilvl="2" w:tplc="0409001B" w:tentative="1">
+      <w:start w:val="1"/>
+      <w:numFmt w:val="lowerRoman"/>
+      <w:lvlText w:val="%3."/>
+      <w:lvlJc w:val="right"/>
+      <w:pPr>
+        <w:ind w:left="2160" w:hanging="180"/>
+      </w:pPr>
+    </w:lvl>
+    <w:lvl w:ilvl="3" w:tplc="0409000F" w:tentative="1">
+      <w:start w:val="1"/>
+      <w:numFmt w:val="decimal"/>
+      <w:lvlText w:val="%4."/>
+      <w:lvlJc w:val="left"/>
+      <w:pPr>
+        <w:ind w:left="2880" w:hanging="360"/>
+      </w:pPr>
+    </w:lvl>
+    <w:lvl w:ilvl="4" w:tplc="04090019" w:tentative="1">
+      <w:start w:val="1"/>
+      <w:numFmt w:val="lowerLetter"/>
+      <w:lvlText w:val="%5."/>
+      <w:lvlJc w:val="left"/>
+      <w:pPr>
+        <w:ind w:left="3600" w:hanging="360"/>
+      </w:pPr>
+    </w:lvl>
+    <w:lvl w:ilvl="5" w:tplc="0409001B" w:tentative="1">
+      <w:start w:val="1"/>
+      <w:numFmt w:val="lowerRoman"/>
+      <w:lvlText w:val="%6."/>
+      <w:lvlJc w:val="right"/>
+      <w:pPr>
+        <w:ind w:left="4320" w:hanging="180"/>
+      </w:pPr>
+    </w:lvl>
+    <w:lvl w:ilvl="6" w:tplc="0409000F" w:tentative="1">
+      <w:start w:val="1"/>
+      <w:numFmt w:val="decimal"/>
+      <w:lvlText w:val="%7."/>
+      <w:lvlJc w:val="left"/>
+      <w:pPr>
+        <w:ind w:left="5040" w:hanging="360"/>
+      </w:pPr>
+    </w:lvl>
+    <w:lvl w:ilvl="7" w:tplc="04090019" w:tentative="1">
+      <w:start w:val="1"/>
+      <w:numFmt w:val="lowerLetter"/>
+      <w:lvlText w:val="%8."/>
+      <w:lvlJc w:val="left"/>
+      <w:pPr>
+        <w:ind w:left="5760" w:hanging="360"/>
+      </w:pPr>
+    </w:lvl>
+    <w:lvl w:ilvl="8" w:tplc="0409001B" w:tentative="1">
+      <w:start w:val="1"/>
+      <w:numFmt w:val="lowerRoman"/>
+      <w:lvlText w:val="%9."/>
+      <w:lvlJc w:val="right"/>
+      <w:pPr>
+        <w:ind w:left="6480" w:hanging="180"/>
+      </w:pPr>
+    </w:lvl>
+  </w:abstractNum>
+  <w:abstractNum w:abstractNumId="4" w15:restartNumberingAfterBreak="0">
     <w:nsid w:val="5D5C5C3C"/>
     <w:multiLevelType w:val="hybridMultilevel"/>
     <w:tmpl w:val="79624ABC"/>
@@ -1573,7 +3325,7 @@
       </w:pPr>
     </w:lvl>
   </w:abstractNum>
-  <w:abstractNum w:abstractNumId="3" w15:restartNumberingAfterBreak="0">
+  <w:abstractNum w:abstractNumId="5" w15:restartNumberingAfterBreak="0">
     <w:nsid w:val="6BA55908"/>
     <w:multiLevelType w:val="hybridMultilevel"/>
     <w:tmpl w:val="F7B45D9C"/>
@@ -1687,16 +3439,22 @@
     </w:lvl>
   </w:abstractNum>
   <w:num w:numId="1">
+    <w:abstractNumId w:val="4"/>
+  </w:num>
+  <w:num w:numId="2">
+    <w:abstractNumId w:val="1"/>
+  </w:num>
+  <w:num w:numId="3">
     <w:abstractNumId w:val="2"/>
   </w:num>
-  <w:num w:numId="2">
+  <w:num w:numId="4">
+    <w:abstractNumId w:val="5"/>
+  </w:num>
+  <w:num w:numId="5">
+    <w:abstractNumId w:val="3"/>
+  </w:num>
+  <w:num w:numId="6">
     <w:abstractNumId w:val="0"/>
-  </w:num>
-  <w:num w:numId="3">
-    <w:abstractNumId w:val="1"/>
-  </w:num>
-  <w:num w:numId="4">
-    <w:abstractNumId w:val="3"/>
   </w:num>
 </w:numbering>
 </file>

</xml_diff>

<commit_message>
added hypotheses to design paper
</commit_message>
<xml_diff>
--- a/writing/01_experimentalDesign/replication_design.docx
+++ b/writing/01_experimentalDesign/replication_design.docx
@@ -61,18 +61,13 @@
     </w:p>
     <w:p>
       <w:pPr>
-        <w:rPr>
-          <w:b/>
-          <w:color w:val="000000"/>
-        </w:rPr>
-      </w:pPr>
-      <w:r>
-        <w:rPr>
-          <w:b/>
-          <w:color w:val="000000"/>
-          <w:sz w:val="32"/>
-          <w:szCs w:val="32"/>
-        </w:rPr>
+        <w:pStyle w:val="berschrift2"/>
+        <w:numPr>
+          <w:ilvl w:val="0"/>
+          <w:numId w:val="0"/>
+        </w:numPr>
+      </w:pPr>
+      <w:r>
         <w:t>Background</w:t>
       </w:r>
     </w:p>
@@ -384,21 +379,16 @@
     <w:p/>
     <w:p>
       <w:pPr>
-        <w:pStyle w:val="berschrift1"/>
-        <w:rPr>
-          <w:b/>
-          <w:color w:val="000000"/>
-        </w:rPr>
-      </w:pPr>
-      <w:r>
-        <w:rPr>
-          <w:b/>
-          <w:color w:val="000000"/>
-        </w:rPr>
+        <w:pStyle w:val="berschrift2"/>
+        <w:numPr>
+          <w:ilvl w:val="0"/>
+          <w:numId w:val="0"/>
+        </w:numPr>
+      </w:pPr>
+      <w:r>
         <w:t>Hypotheses</w:t>
       </w:r>
     </w:p>
-    <w:p/>
     <w:p>
       <w:r>
         <w:t xml:space="preserve">We are here concerned with some specific predictions from previous experimental research by </w:t>
@@ -502,7 +492,6 @@
         </w:rPr>
       </w:pPr>
       <w:r>
-        <w:lastRenderedPageBreak/>
         <w:t>Response times for l</w:t>
       </w:r>
       <w:r>
@@ -530,6 +519,7 @@
         <w:rPr>
           <w:color w:val="000000"/>
         </w:rPr>
+        <w:lastRenderedPageBreak/>
         <w:t xml:space="preserve">The stimulus size – response location compatibility effect is larger for right-hand responses than for left-hand responses. This means, the difference in </w:t>
       </w:r>
       <w:r>
@@ -556,7 +546,61 @@
         </w:pBdr>
       </w:pPr>
       <w:r>
-        <w:t>Hypotheses 1.-3. will be tested for left- and right-handed participants separately. Additionally, we will test the following hypotheses for left-handed people:</w:t>
+        <w:t xml:space="preserve">Hypotheses </w:t>
+      </w:r>
+      <w:r>
+        <w:t>(</w:t>
+      </w:r>
+      <w:r>
+        <w:t>1</w:t>
+      </w:r>
+      <w:r>
+        <w:t>)</w:t>
+      </w:r>
+      <w:r>
+        <w:t>-</w:t>
+      </w:r>
+      <w:r>
+        <w:t>(</w:t>
+      </w:r>
+      <w:r>
+        <w:t>3</w:t>
+      </w:r>
+      <w:r>
+        <w:t>)</w:t>
+      </w:r>
+      <w:r>
+        <w:t xml:space="preserve"> will be tested for left- and right-handed participants separately. Additionally, we will test the following hypotheses for left-handed p</w:t>
+      </w:r>
+      <w:r>
+        <w:t xml:space="preserve">articipants, to investigate whether we can find a compatibility effect in opposite direction for left-handed people (opposing to Hypotheses </w:t>
+      </w:r>
+      <w:r>
+        <w:t>(</w:t>
+      </w:r>
+      <w:r>
+        <w:t>1</w:t>
+      </w:r>
+      <w:r>
+        <w:t>)</w:t>
+      </w:r>
+      <w:r>
+        <w:t>-</w:t>
+      </w:r>
+      <w:r>
+        <w:t>(</w:t>
+      </w:r>
+      <w:r>
+        <w:t>3</w:t>
+      </w:r>
+      <w:r>
+        <w:t>)</w:t>
+      </w:r>
+      <w:r>
+        <w:t>)</w:t>
+      </w:r>
+      <w:r>
+        <w:t>:</w:t>
       </w:r>
     </w:p>
     <w:p>
@@ -595,31 +639,323 @@
       </w:r>
     </w:p>
     <w:p>
-      <w:pPr>
-        <w:pStyle w:val="berschrift1"/>
-        <w:rPr>
-          <w:b/>
-          <w:color w:val="000000"/>
-        </w:rPr>
-      </w:pPr>
-    </w:p>
-    <w:p>
-      <w:pPr>
-        <w:pStyle w:val="berschrift1"/>
-        <w:rPr>
-          <w:b/>
-          <w:color w:val="000000"/>
-        </w:rPr>
-      </w:pPr>
-      <w:r>
-        <w:rPr>
-          <w:b/>
-          <w:color w:val="000000"/>
-        </w:rPr>
+      <w:r>
+        <w:t>Moreover, we</w:t>
+      </w:r>
+      <w:r>
+        <w:t xml:space="preserve"> will test the following hypotheses to </w:t>
+      </w:r>
+      <w:r>
+        <w:t xml:space="preserve">explicitly </w:t>
+      </w:r>
+      <w:r>
+        <w:t>compare the results from left-and right-handed participa</w:t>
+      </w:r>
+      <w:r>
+        <w:t>nts</w:t>
+      </w:r>
+      <w:r>
+        <w:t xml:space="preserve"> regarding the direction of the compatibility effect</w:t>
+      </w:r>
+      <w:r>
+        <w:t>:</w:t>
+      </w:r>
+    </w:p>
+    <w:p>
+      <w:pPr>
+        <w:pStyle w:val="Listenabsatz"/>
+        <w:numPr>
+          <w:ilvl w:val="0"/>
+          <w:numId w:val="2"/>
+        </w:numPr>
+      </w:pPr>
+      <w:r>
+        <w:t xml:space="preserve">Response times </w:t>
+      </w:r>
+      <w:r>
+        <w:t xml:space="preserve">for left hand responses to the larger stimulus </w:t>
+      </w:r>
+      <w:r>
+        <w:t>are faster for left</w:t>
+      </w:r>
+      <w:r>
+        <w:t>-</w:t>
+      </w:r>
+      <w:r>
+        <w:t>handed people than for right</w:t>
+      </w:r>
+      <w:r>
+        <w:t>-</w:t>
+      </w:r>
+      <w:r>
+        <w:t>handed people</w:t>
+      </w:r>
+      <w:r>
+        <w:t>.</w:t>
+      </w:r>
+    </w:p>
+    <w:p>
+      <w:pPr>
+        <w:pStyle w:val="Listenabsatz"/>
+        <w:numPr>
+          <w:ilvl w:val="0"/>
+          <w:numId w:val="2"/>
+        </w:numPr>
+      </w:pPr>
+      <w:r>
+        <w:t xml:space="preserve">Response times </w:t>
+      </w:r>
+      <w:r>
+        <w:t xml:space="preserve">for left hand responses to the </w:t>
+      </w:r>
+      <w:r>
+        <w:t>smaller</w:t>
+      </w:r>
+      <w:r>
+        <w:t xml:space="preserve"> stimulus </w:t>
+      </w:r>
+      <w:r>
+        <w:t xml:space="preserve">are faster for </w:t>
+      </w:r>
+      <w:r>
+        <w:t>right-</w:t>
+      </w:r>
+      <w:r>
+        <w:t xml:space="preserve">handed people than for </w:t>
+      </w:r>
+      <w:r>
+        <w:t>lef</w:t>
+      </w:r>
+      <w:r>
+        <w:t>t</w:t>
+      </w:r>
+      <w:r>
+        <w:t>-</w:t>
+      </w:r>
+      <w:r>
+        <w:t>handed people</w:t>
+      </w:r>
+      <w:r>
+        <w:t>.</w:t>
+      </w:r>
+    </w:p>
+    <w:p>
+      <w:pPr>
+        <w:pStyle w:val="Listenabsatz"/>
+        <w:numPr>
+          <w:ilvl w:val="0"/>
+          <w:numId w:val="2"/>
+        </w:numPr>
+      </w:pPr>
+      <w:r>
+        <w:t xml:space="preserve">Response times </w:t>
+      </w:r>
+      <w:r>
+        <w:t xml:space="preserve">for </w:t>
+      </w:r>
+      <w:r>
+        <w:t>right</w:t>
+      </w:r>
+      <w:r>
+        <w:t xml:space="preserve"> hand responses to the </w:t>
+      </w:r>
+      <w:r>
+        <w:t>small</w:t>
+      </w:r>
+      <w:r>
+        <w:t xml:space="preserve">er stimulus </w:t>
+      </w:r>
+      <w:r>
+        <w:t>are faster for left</w:t>
+      </w:r>
+      <w:r>
+        <w:t>-</w:t>
+      </w:r>
+      <w:r>
+        <w:t>handed people than for right</w:t>
+      </w:r>
+      <w:r>
+        <w:t>-</w:t>
+      </w:r>
+      <w:r>
+        <w:t>handed people</w:t>
+      </w:r>
+      <w:r>
+        <w:t>.</w:t>
+      </w:r>
+    </w:p>
+    <w:p>
+      <w:pPr>
+        <w:pStyle w:val="Listenabsatz"/>
+        <w:numPr>
+          <w:ilvl w:val="0"/>
+          <w:numId w:val="2"/>
+        </w:numPr>
+      </w:pPr>
+      <w:r>
+        <w:t xml:space="preserve">Response times </w:t>
+      </w:r>
+      <w:r>
+        <w:t xml:space="preserve">for </w:t>
+      </w:r>
+      <w:r>
+        <w:t>right</w:t>
+      </w:r>
+      <w:r>
+        <w:t xml:space="preserve"> hand responses to the larger stimulus </w:t>
+      </w:r>
+      <w:r>
+        <w:t xml:space="preserve">are faster for </w:t>
+      </w:r>
+      <w:r>
+        <w:t>right-</w:t>
+      </w:r>
+      <w:r>
+        <w:t xml:space="preserve">handed people than for </w:t>
+      </w:r>
+      <w:r>
+        <w:t>lef</w:t>
+      </w:r>
+      <w:r>
+        <w:t>t</w:t>
+      </w:r>
+      <w:r>
+        <w:t>-</w:t>
+      </w:r>
+      <w:r>
+        <w:t>handed people</w:t>
+      </w:r>
+      <w:r>
+        <w:t>.</w:t>
+      </w:r>
+    </w:p>
+    <w:p>
+      <w:r>
+        <w:t xml:space="preserve">Finally, we will compare the size of </w:t>
+      </w:r>
+      <w:r>
+        <w:t>possible</w:t>
+      </w:r>
+      <w:r>
+        <w:t xml:space="preserve"> compatibility effect</w:t>
+      </w:r>
+      <w:r>
+        <w:t>s</w:t>
+      </w:r>
+      <w:r>
+        <w:t xml:space="preserve"> regarding people’s handedness</w:t>
+      </w:r>
+      <w:r>
+        <w:t xml:space="preserve"> under the following hypothes</w:t>
+      </w:r>
+      <w:r>
+        <w:t>i</w:t>
+      </w:r>
+      <w:r>
+        <w:t>s:</w:t>
+      </w:r>
+    </w:p>
+    <w:p>
+      <w:pPr>
+        <w:pStyle w:val="Listenabsatz"/>
+        <w:numPr>
+          <w:ilvl w:val="0"/>
+          <w:numId w:val="2"/>
+        </w:numPr>
+      </w:pPr>
+      <w:r>
+        <w:t xml:space="preserve">The stimulus size- response location compatibility effect is </w:t>
+      </w:r>
+      <w:r>
+        <w:rPr>
+          <w:i/>
+          <w:iCs/>
+        </w:rPr>
+        <w:t>not</w:t>
+      </w:r>
+      <w:r>
+        <w:t xml:space="preserve"> equally large for left- and right-handed people</w:t>
+      </w:r>
+      <w:r>
+        <w:t>. I</w:t>
+      </w:r>
+      <w:r>
+        <w:t>.e.</w:t>
+      </w:r>
+      <w:r>
+        <w:t>,</w:t>
+      </w:r>
+      <w:r>
+        <w:t xml:space="preserve"> the </w:t>
+      </w:r>
+      <w:r>
+        <w:t xml:space="preserve">absolute </w:t>
+      </w:r>
+      <w:r>
+        <w:t xml:space="preserve">difference </w:t>
+      </w:r>
+      <w:r>
+        <w:t>between</w:t>
+      </w:r>
+      <w:r>
+        <w:t xml:space="preserve"> </w:t>
+      </w:r>
+      <w:r>
+        <w:t xml:space="preserve">response times </w:t>
+      </w:r>
+      <w:r>
+        <w:t>in</w:t>
+      </w:r>
+      <w:r>
+        <w:t xml:space="preserve"> the compatible </w:t>
+      </w:r>
+      <w:r>
+        <w:t xml:space="preserve">condition and </w:t>
+      </w:r>
+      <w:r>
+        <w:t>response times in</w:t>
+      </w:r>
+      <w:r>
+        <w:t xml:space="preserve"> the </w:t>
+      </w:r>
+      <w:r>
+        <w:t>in</w:t>
+      </w:r>
+      <w:r>
+        <w:t>compatible condition</w:t>
+      </w:r>
+      <w:r>
+        <w:t xml:space="preserve"> </w:t>
+      </w:r>
+      <w:r>
+        <w:t>is not similar for right-handed</w:t>
+      </w:r>
+      <w:r>
+        <w:t xml:space="preserve"> and</w:t>
+      </w:r>
+      <w:r>
+        <w:t xml:space="preserve"> </w:t>
+      </w:r>
+      <w:r>
+        <w:t>left-handed people</w:t>
+      </w:r>
+      <w:r>
+        <w:t>.</w:t>
+      </w:r>
+    </w:p>
+    <w:p/>
+    <w:p>
+      <w:pPr>
+        <w:pStyle w:val="berschrift2"/>
+        <w:numPr>
+          <w:ilvl w:val="0"/>
+          <w:numId w:val="0"/>
+        </w:numPr>
+      </w:pPr>
+      <w:r>
         <w:t>Design</w:t>
       </w:r>
     </w:p>
-    <w:p/>
     <w:p>
       <w:r>
         <w:rPr>
@@ -632,7 +968,6 @@
         <w:t xml:space="preserve"> Participants are recruited via [whatever media we will use to spread the link to the experiment]. By following the link to the experiment, participants declared to have normal or corrected-to-normal visual acuity and should be naive with respect to the purpose of the study. Participation is voluntary and not rewarded with material things or money but the experimenters' deep gratitude.</w:t>
       </w:r>
     </w:p>
-    <w:p/>
     <w:p>
       <w:pPr>
         <w:spacing w:after="0"/>
@@ -651,7 +986,11 @@
         <w:t>white</w:t>
       </w:r>
       <w:r>
-        <w:t xml:space="preserve"> background. A stimulus object in the experimental block is a simple black square, which is either small (about 3*3 cm, depending on the size of the screen) or large (edges twice as long as those of the small stimulus, i.e. about 6*6 cm, depending on the size of the screen). We used information about the stimulus objects (i.e. information about how they are to be displayed concerning their form, size and position on the display) as provided by </w:t>
+        <w:t xml:space="preserve"> background. A stimulus object in the experimental block is a simple black square, which is either small (about 3*3 cm, depending on the size of the screen) or large (edges twice as long as those of the small </w:t>
+      </w:r>
+      <w:r>
+        <w:lastRenderedPageBreak/>
+        <w:t xml:space="preserve">stimulus, i.e. about 6*6 cm, depending on the size of the screen). We used information about the stimulus objects (i.e. information about how they are to be displayed concerning their form, size and position on the display) as provided by </w:t>
       </w:r>
       <w:proofErr w:type="spellStart"/>
       <w:r>
@@ -667,10 +1006,24 @@
       </w:r>
       <w:proofErr w:type="spellEnd"/>
       <w:r>
-        <w:t xml:space="preserve"> (2018), however we cannot guarantee an exact same formatting of stimuli for each participant in terms of equal edge lengths, but only in terms of relations between edge lengths, since the size of the displayed stimulus will be relative to the screen on which it is presented. The 2 different types of stimulus objects are used for training trials and main trials in both experimental blocks. Pictures of these stimulus objects are shown above (Figure 1). A stimulus object in the intermediate block is either a simple black circle or a simple black triangle (shown in Figure 2</w:t>
-      </w:r>
-      <w:r>
-        <w:t>, below</w:t>
+        <w:t xml:space="preserve"> (2018), however we cannot guarantee an exact same formatting of stimuli for each participant in terms of equal edge lengths, but only in terms of relations between edge lengths, since the size of the displayed stimulus will be relative to the screen on which it is presented. The 2 different types of stimulus objects are used for training trials and main trials in both experimental blocks. Pictures of these stimulus objects are shown above (</w:t>
+      </w:r>
+      <w:r>
+        <w:rPr>
+          <w:i/>
+          <w:iCs/>
+        </w:rPr>
+        <w:t>Figure 1</w:t>
+      </w:r>
+      <w:r>
+        <w:t>). A stimulus object in the intermediate block is either a simple black circle or a simple black triangle (</w:t>
+      </w:r>
+      <w:r>
+        <w:rPr>
+          <w:i/>
+          <w:iCs/>
+        </w:rPr>
+        <w:t>Figure 2</w:t>
       </w:r>
       <w:r>
         <w:t>), both of small to intermediate size - regarding the small and large square stimulus objects’ edge lengths- in terms of the circle’s diameter or the triangle’s height.</w:t>
@@ -686,30 +1039,18 @@
           <w:szCs w:val="20"/>
         </w:rPr>
       </w:pPr>
-    </w:p>
-    <w:p>
-      <w:pPr>
-        <w:spacing w:after="0"/>
-        <w:rPr>
-          <w:b/>
-          <w:i/>
-          <w:sz w:val="20"/>
-          <w:szCs w:val="20"/>
-        </w:rPr>
-      </w:pPr>
       <w:r>
         <w:rPr>
           <w:noProof/>
         </w:rPr>
-        <w:lastRenderedPageBreak/>
         <w:drawing>
-          <wp:anchor distT="0" distB="0" distL="114300" distR="114300" simplePos="0" relativeHeight="251659264" behindDoc="1" locked="0" layoutInCell="1" allowOverlap="1" wp14:anchorId="2D0B4A2A" wp14:editId="0BE65599">
+          <wp:anchor distT="0" distB="0" distL="114300" distR="114300" simplePos="0" relativeHeight="251659264" behindDoc="1" locked="0" layoutInCell="1" allowOverlap="1" wp14:anchorId="2D0B4A2A" wp14:editId="1C9B756E">
             <wp:simplePos x="0" y="0"/>
             <wp:positionH relativeFrom="column">
-              <wp:posOffset>1424305</wp:posOffset>
+              <wp:posOffset>1431925</wp:posOffset>
             </wp:positionH>
             <wp:positionV relativeFrom="paragraph">
-              <wp:posOffset>19050</wp:posOffset>
+              <wp:posOffset>167640</wp:posOffset>
             </wp:positionV>
             <wp:extent cx="1413510" cy="1051560"/>
             <wp:effectExtent l="19050" t="19050" r="15240" b="15240"/>
@@ -770,6 +1111,17 @@
           </wp:anchor>
         </w:drawing>
       </w:r>
+    </w:p>
+    <w:p>
+      <w:pPr>
+        <w:spacing w:after="0"/>
+        <w:rPr>
+          <w:b/>
+          <w:i/>
+          <w:sz w:val="20"/>
+          <w:szCs w:val="20"/>
+        </w:rPr>
+      </w:pPr>
       <w:r>
         <w:rPr>
           <w:noProof/>
@@ -980,7 +1332,22 @@
         <w:t>(iii)</w:t>
       </w:r>
       <w:r>
-        <w:t xml:space="preserve"> training trial phase for first S-R mapping (10 trials)</w:t>
+        <w:t xml:space="preserve"> training trial phase for first S-R mapping (</w:t>
+      </w:r>
+      <w:r>
+        <w:t xml:space="preserve">2 stimuli × </w:t>
+      </w:r>
+      <w:r>
+        <w:t>5</w:t>
+      </w:r>
+      <w:r>
+        <w:t xml:space="preserve"> repetitions</w:t>
+      </w:r>
+      <w:r>
+        <w:t xml:space="preserve"> = </w:t>
+      </w:r>
+      <w:r>
+        <w:t>10 trials)</w:t>
       </w:r>
     </w:p>
     <w:p>
@@ -1052,7 +1419,22 @@
         <w:t>(viii)</w:t>
       </w:r>
       <w:r>
-        <w:t xml:space="preserve"> training trial phase for second S-R mapping (10 trials)</w:t>
+        <w:t xml:space="preserve"> training trial phase for second S-R mapping (</w:t>
+      </w:r>
+      <w:r>
+        <w:t xml:space="preserve">2 stimuli × </w:t>
+      </w:r>
+      <w:r>
+        <w:t>5</w:t>
+      </w:r>
+      <w:r>
+        <w:t xml:space="preserve"> repetitions</w:t>
+      </w:r>
+      <w:r>
+        <w:t xml:space="preserve"> = </w:t>
+      </w:r>
+      <w:r>
+        <w:t>10 trials)</w:t>
       </w:r>
     </w:p>
     <w:p>
@@ -1122,7 +1504,17 @@
         <w:t>two main experimental blocks</w:t>
       </w:r>
       <w:r>
-        <w:t>, one for each of the two S-R mapping conditions (parts(ii)-(iv) for the first and parts (vii)-(i</w:t>
+        <w:t xml:space="preserve">, one for each of the two </w:t>
+      </w:r>
+      <w:r>
+        <w:rPr>
+          <w:b/>
+          <w:bCs/>
+        </w:rPr>
+        <w:t>S-R mapping conditions</w:t>
+      </w:r>
+      <w:r>
+        <w:t xml:space="preserve"> (parts(ii)-(iv) for the first and parts (vii)-(i</w:t>
       </w:r>
       <w:r>
         <w:t>x</w:t>
@@ -1148,7 +1540,14 @@
         <w:t>block</w:t>
       </w:r>
       <w:r>
-        <w:t xml:space="preserve"> comprising instructions and trials of a distracting task</w:t>
+        <w:t xml:space="preserve"> comprising instructions and trials of a </w:t>
+      </w:r>
+      <w:r>
+        <w:rPr>
+          <w:b/>
+          <w:bCs/>
+        </w:rPr>
+        <w:t>distracting task</w:t>
       </w:r>
       <w:r>
         <w:t>(parts (v) and (vi))</w:t>
@@ -1165,16 +1564,13 @@
     <w:p/>
     <w:p>
       <w:r>
+        <w:lastRenderedPageBreak/>
         <w:t xml:space="preserve">At the beginning of the experiment, participants are welcomed and given (not further specified) information about the general procedure, namely, that the experiment will consist of several parts, which again consist of several trials of tasks of similar structure. Participants are recommended to complete the whole experiment (to prevent dropouts from the beginning on), and they are given information about the approximate duration of the experiment (about 20 minutes). </w:t>
       </w:r>
     </w:p>
     <w:p>
       <w:r>
-        <w:t xml:space="preserve">More precise descriptions of the participant’s task are presented at the beginning of each block. These specific instructions include information about the sequence of events in a trial (fixation - stimulus presentation - key press or button click given the assigned S-R mapping), i.e. which keys to press for "small" or "large" stimuli (corresponding to the respective S-R mapping condition) in the experimental </w:t>
-      </w:r>
-      <w:r>
-        <w:lastRenderedPageBreak/>
-        <w:t xml:space="preserve">task blocks, or which buttons to click on for “circle” or “triangle” in the distracting task block, as well as information on whether the next part belongs to training (for the experimental blocks) or experimental phase (as in the intermediate block). Additionally, all instructions emphasize that participants should strive to optimize speed and accuracy (this is not mentioned in the original paper but seems appropriate in this context, since a time-out occurs and an error message will be presented </w:t>
+        <w:t xml:space="preserve">More precise descriptions of the participant’s task are presented at the beginning of each block. These specific instructions include information about the sequence of events in a trial (fixation - stimulus presentation - key press or button click given the assigned S-R mapping), i.e. which keys to press for "small" or "large" stimuli (corresponding to the respective S-R mapping condition) in the experimental task blocks, or which buttons to click on for “circle” or “triangle” in the distracting task block, as well as information on whether the next part belongs to training (for the experimental blocks) or experimental phase (as in the intermediate block). Additionally, all instructions emphasize that participants should strive to optimize speed and accuracy (this is not mentioned in the original paper but seems appropriate in this context, since a time-out occurs and an error message will be presented </w:t>
       </w:r>
       <w:r>
         <w:t xml:space="preserve">after the key press </w:t>
@@ -1188,7 +1584,12 @@
       </w:r>
       <w:proofErr w:type="spellEnd"/>
       <w:r>
-        <w:t xml:space="preserve">). After having </w:t>
+        <w:t xml:space="preserve">). </w:t>
+      </w:r>
+    </w:p>
+    <w:p>
+      <w:r>
+        <w:t xml:space="preserve">After having </w:t>
       </w:r>
       <w:r>
         <w:t>read</w:t>
@@ -1260,10 +1661,12 @@
         <w:t xml:space="preserve"> </w:t>
       </w:r>
       <w:r>
-        <w:t xml:space="preserve">(2 stimuli × 30 repetitions). </w:t>
-      </w:r>
-    </w:p>
-    <w:p/>
+        <w:t>(2 stimuli × 30 repetitions)</w:t>
+      </w:r>
+      <w:r>
+        <w:t>.</w:t>
+      </w:r>
+    </w:p>
     <w:p>
       <w:r>
         <w:t>During the training phases participants will get accustomed to the task, specifically to the respective S-R mapping, by completing the given amount of practice trials. Practice trials differ from main trials in that participants receive a short feedback message, telling them whether their answer was correct (namely: “Correct!” or “Incorrect!”).</w:t>
@@ -1274,16 +1677,19 @@
         <w:t>The order in which individual trials are presented in the training and experimental phases is determined uniformly at random and on the fly for each participant.</w:t>
       </w:r>
     </w:p>
-    <w:p/>
     <w:p>
       <w:r>
         <w:t xml:space="preserve">Experimental trials within the training and main phases are structured as follows (see also </w:t>
       </w:r>
       <w:r>
+        <w:rPr>
+          <w:i/>
+          <w:iCs/>
+        </w:rPr>
         <w:t>Figure 3</w:t>
       </w:r>
       <w:r>
-        <w:t xml:space="preserve"> below):</w:t>
+        <w:t>):</w:t>
       </w:r>
     </w:p>
     <w:p>
@@ -1367,7 +1773,11 @@
         <w:t xml:space="preserve">articipants respond by pressing the left “q” key or the right “p” key on their keyboard. </w:t>
       </w:r>
       <w:r>
-        <w:t>Participants should operate the left key (“q”) with the index finger of their left hand and the right key (“p”) with the index finger of their right hand.</w:t>
+        <w:t xml:space="preserve">Participants should operate the left key (“q”) with the index finger of their left hand and the right key (“p”) with the index finger </w:t>
+      </w:r>
+      <w:r>
+        <w:lastRenderedPageBreak/>
+        <w:t>of their right hand.</w:t>
       </w:r>
       <w:r>
         <w:rPr>
@@ -1510,7 +1920,6 @@
         <w:rPr>
           <w:noProof/>
         </w:rPr>
-        <w:lastRenderedPageBreak/>
         <w:drawing>
           <wp:inline distT="0" distB="0" distL="0" distR="0" wp14:anchorId="28D54858" wp14:editId="6B09CD2C">
             <wp:extent cx="5253990" cy="2559407"/>
@@ -1597,10 +2006,44 @@
         <w:t>: schematic illustration of the sequence of events in a typical trial</w:t>
       </w:r>
     </w:p>
-    <w:p/>
-    <w:p>
-      <w:r>
-        <w:t>Finally, the experiment terminates with a post-experiment survey asking participants for their preferred hand (left or right) and to optionally supply socio-demographic information (age, gender, level of education,  native languages, whether there were any technical issues experienced during the experiment)and leave comments on the experiment.</w:t>
+    <w:p>
+      <w:r>
+        <w:t>Finally, the experiment terminates with a post-experiment survey asking participants for their preferred hand</w:t>
+      </w:r>
+      <w:r>
+        <w:t>edness</w:t>
+      </w:r>
+      <w:r>
+        <w:t xml:space="preserve"> (</w:t>
+      </w:r>
+      <w:r>
+        <w:t xml:space="preserve">participants could choose </w:t>
+      </w:r>
+      <w:proofErr w:type="spellStart"/>
+      <w:r>
+        <w:t>between“</w:t>
+      </w:r>
+      <w:r>
+        <w:t>right</w:t>
+      </w:r>
+      <w:proofErr w:type="spellEnd"/>
+      <w:r>
+        <w:t>-handed” (default option), “left-handed” and “no preference”</w:t>
+      </w:r>
+      <w:r>
+        <w:t>) and to optionally supply socio-demographic information (age, gender, level of education,  native languages, whether there were any technical issues experienced during the experiment)</w:t>
+      </w:r>
+      <w:r>
+        <w:t>. Participants were able to</w:t>
+      </w:r>
+      <w:r>
+        <w:t xml:space="preserve"> leave comments on the experiment</w:t>
+      </w:r>
+      <w:r>
+        <w:t xml:space="preserve"> by entering them in a text field</w:t>
+      </w:r>
+      <w:r>
+        <w:t>.</w:t>
       </w:r>
     </w:p>
     <w:p>
@@ -1702,7 +2145,11 @@
         <w:t>number of training trials</w:t>
       </w:r>
       <w:r>
-        <w:t xml:space="preserve"> was different for the first and second S-R mapping condition(10 : 20). Therefore, we propose an alternative design here, which we thought might address these problems and thereby increase the validity of this conceptual replication compared to the original experiment. Precisely, we do not take the original experiment’s key mappings here (see section “Background”), because we thought that, on a standard keyboard, these keys(“q” and “p”) would be more convenient to use and are positioned in the same horizontal line of keys, whereas this is not true for tab and backspace key. We also deviate from the original experiment’s procedure, in that we include an intermediate distracting task block, in which trials differ from experimental block trials only in the stimuli that are shown and the response mode, but the rest of the trial sequence remains the same (i.e. fixation cross, stimulus presentation, response, blank screen with optional error message if the response time exceeded 2000ms). We employ this intermediate distracting task block after the first main block (without RT measurement), so that participants might be distracted from the initial stimulus-response key mapping. Thereby, we hope to limit training effects regarding the key-mapping. This might allow for halving the number of training trials before the second main experimental block (from 20 to 10 trials), so that there are equally many training trials for the first and second mapping condition.</w:t>
+        <w:t xml:space="preserve"> was different for the first and second S-R mapping condition(10 : 20). Therefore, we propose an alternative design here, which we thought might address these problems and thereby increase the validity of this conceptual replication compared to the original experiment. Precisely, we do not take the original experiment’s key mappings here (see section “Background”), because we thought that, on a standard keyboard, these keys(“q” and “p”) would be more convenient to use and are positioned in the same horizontal line of keys, whereas this is not true for tab and backspace key. We also deviate from the original experiment’s procedure, in that we include an intermediate distracting task block, in which trials differ from experimental block trials only in the stimuli that are shown and the response mode, but the rest of the trial sequence remains the same (i.e. fixation cross, stimulus presentation, response, blank screen with optional error message if the response time </w:t>
+      </w:r>
+      <w:r>
+        <w:lastRenderedPageBreak/>
+        <w:t>exceeded 2000ms). We employ this intermediate distracting task block after the first main block (without RT measurement), so that participants might be distracted from the initial stimulus-response key mapping. Thereby, we hope to limit training effects regarding the key-mapping. This might allow for halving the number of training trials before the second main experimental block (from 20 to 10 trials), so that there are equally many training trials for the first and second mapping condition.</w:t>
       </w:r>
     </w:p>
     <w:p>
@@ -1736,7 +2183,6 @@
           <w:b/>
           <w:i/>
         </w:rPr>
-        <w:lastRenderedPageBreak/>
         <w:t xml:space="preserve">Alternative suggestions for the experiment’s procedure. </w:t>
       </w:r>
       <w:r>
@@ -2332,7 +2778,7 @@
         <w:rPr>
           <w:color w:val="000000"/>
         </w:rPr>
-        <w:t>Alteration of (</w:t>
+        <w:t xml:space="preserve">Alteration of </w:t>
       </w:r>
       <w:r>
         <w:t>1</w:t>
@@ -2623,6 +3069,7 @@
           <w:i/>
           <w:color w:val="000000"/>
         </w:rPr>
+        <w:lastRenderedPageBreak/>
         <w:t>(</w:t>
       </w:r>
       <w:r>
@@ -2725,23 +3172,18 @@
         </w:numPr>
       </w:pPr>
       <w:r>
-        <w:lastRenderedPageBreak/>
         <w:t>Alteration of the here proposed design: Change the described response mode of the intermediate distracting task to a key press response instead of a button click using the same keys as in the experimental blocks, e.g. press “q” for circle and “p” for triangle.</w:t>
       </w:r>
     </w:p>
     <w:p>
       <w:pPr>
-        <w:pStyle w:val="berschrift1"/>
-        <w:rPr>
-          <w:b/>
-          <w:color w:val="000000"/>
-        </w:rPr>
-      </w:pPr>
-      <w:r>
-        <w:rPr>
-          <w:b/>
-          <w:color w:val="000000"/>
-        </w:rPr>
+        <w:pStyle w:val="berschrift2"/>
+        <w:numPr>
+          <w:ilvl w:val="0"/>
+          <w:numId w:val="0"/>
+        </w:numPr>
+      </w:pPr>
+      <w:r>
         <w:t xml:space="preserve">References: </w:t>
       </w:r>
     </w:p>
@@ -3078,11 +3520,11 @@
   <w:abstractNum w:abstractNumId="0" w15:restartNumberingAfterBreak="0">
     <w:nsid w:val="0C6F2E64"/>
     <w:multiLevelType w:val="multilevel"/>
-    <w:tmpl w:val="C330A5FC"/>
+    <w:tmpl w:val="C7A6A742"/>
     <w:lvl w:ilvl="0">
       <w:start w:val="1"/>
       <w:numFmt w:val="decimal"/>
-      <w:lvlText w:val="%1."/>
+      <w:lvlText w:val="%1)"/>
       <w:lvlJc w:val="left"/>
       <w:pPr>
         <w:ind w:left="720" w:hanging="360"/>
@@ -3189,6 +3631,212 @@
     </w:lvl>
   </w:abstractNum>
   <w:abstractNum w:abstractNumId="1" w15:restartNumberingAfterBreak="0">
+    <w:nsid w:val="1688176D"/>
+    <w:multiLevelType w:val="hybridMultilevel"/>
+    <w:tmpl w:val="CD386380"/>
+    <w:lvl w:ilvl="0" w:tplc="0407000B">
+      <w:start w:val="1"/>
+      <w:numFmt w:val="bullet"/>
+      <w:lvlText w:val=""/>
+      <w:lvlJc w:val="left"/>
+      <w:pPr>
+        <w:ind w:left="1080" w:hanging="360"/>
+      </w:pPr>
+      <w:rPr>
+        <w:rFonts w:ascii="Wingdings" w:hAnsi="Wingdings" w:hint="default"/>
+      </w:rPr>
+    </w:lvl>
+    <w:lvl w:ilvl="1" w:tplc="04090003" w:tentative="1">
+      <w:start w:val="1"/>
+      <w:numFmt w:val="bullet"/>
+      <w:lvlText w:val="o"/>
+      <w:lvlJc w:val="left"/>
+      <w:pPr>
+        <w:ind w:left="1800" w:hanging="360"/>
+      </w:pPr>
+      <w:rPr>
+        <w:rFonts w:ascii="Courier New" w:hAnsi="Courier New" w:cs="Courier New" w:hint="default"/>
+      </w:rPr>
+    </w:lvl>
+    <w:lvl w:ilvl="2" w:tplc="04090005" w:tentative="1">
+      <w:start w:val="1"/>
+      <w:numFmt w:val="bullet"/>
+      <w:lvlText w:val=""/>
+      <w:lvlJc w:val="left"/>
+      <w:pPr>
+        <w:ind w:left="2520" w:hanging="360"/>
+      </w:pPr>
+      <w:rPr>
+        <w:rFonts w:ascii="Wingdings" w:hAnsi="Wingdings" w:hint="default"/>
+      </w:rPr>
+    </w:lvl>
+    <w:lvl w:ilvl="3" w:tplc="04090001" w:tentative="1">
+      <w:start w:val="1"/>
+      <w:numFmt w:val="bullet"/>
+      <w:lvlText w:val=""/>
+      <w:lvlJc w:val="left"/>
+      <w:pPr>
+        <w:ind w:left="3240" w:hanging="360"/>
+      </w:pPr>
+      <w:rPr>
+        <w:rFonts w:ascii="Symbol" w:hAnsi="Symbol" w:hint="default"/>
+      </w:rPr>
+    </w:lvl>
+    <w:lvl w:ilvl="4" w:tplc="04090003" w:tentative="1">
+      <w:start w:val="1"/>
+      <w:numFmt w:val="bullet"/>
+      <w:lvlText w:val="o"/>
+      <w:lvlJc w:val="left"/>
+      <w:pPr>
+        <w:ind w:left="3960" w:hanging="360"/>
+      </w:pPr>
+      <w:rPr>
+        <w:rFonts w:ascii="Courier New" w:hAnsi="Courier New" w:cs="Courier New" w:hint="default"/>
+      </w:rPr>
+    </w:lvl>
+    <w:lvl w:ilvl="5" w:tplc="04090005" w:tentative="1">
+      <w:start w:val="1"/>
+      <w:numFmt w:val="bullet"/>
+      <w:lvlText w:val=""/>
+      <w:lvlJc w:val="left"/>
+      <w:pPr>
+        <w:ind w:left="4680" w:hanging="360"/>
+      </w:pPr>
+      <w:rPr>
+        <w:rFonts w:ascii="Wingdings" w:hAnsi="Wingdings" w:hint="default"/>
+      </w:rPr>
+    </w:lvl>
+    <w:lvl w:ilvl="6" w:tplc="04090001" w:tentative="1">
+      <w:start w:val="1"/>
+      <w:numFmt w:val="bullet"/>
+      <w:lvlText w:val=""/>
+      <w:lvlJc w:val="left"/>
+      <w:pPr>
+        <w:ind w:left="5400" w:hanging="360"/>
+      </w:pPr>
+      <w:rPr>
+        <w:rFonts w:ascii="Symbol" w:hAnsi="Symbol" w:hint="default"/>
+      </w:rPr>
+    </w:lvl>
+    <w:lvl w:ilvl="7" w:tplc="04090003" w:tentative="1">
+      <w:start w:val="1"/>
+      <w:numFmt w:val="bullet"/>
+      <w:lvlText w:val="o"/>
+      <w:lvlJc w:val="left"/>
+      <w:pPr>
+        <w:ind w:left="6120" w:hanging="360"/>
+      </w:pPr>
+      <w:rPr>
+        <w:rFonts w:ascii="Courier New" w:hAnsi="Courier New" w:cs="Courier New" w:hint="default"/>
+      </w:rPr>
+    </w:lvl>
+    <w:lvl w:ilvl="8" w:tplc="04090005" w:tentative="1">
+      <w:start w:val="1"/>
+      <w:numFmt w:val="bullet"/>
+      <w:lvlText w:val=""/>
+      <w:lvlJc w:val="left"/>
+      <w:pPr>
+        <w:ind w:left="6840" w:hanging="360"/>
+      </w:pPr>
+      <w:rPr>
+        <w:rFonts w:ascii="Wingdings" w:hAnsi="Wingdings" w:hint="default"/>
+      </w:rPr>
+    </w:lvl>
+  </w:abstractNum>
+  <w:abstractNum w:abstractNumId="2" w15:restartNumberingAfterBreak="0">
+    <w:nsid w:val="1D62774C"/>
+    <w:multiLevelType w:val="multilevel"/>
+    <w:tmpl w:val="04090023"/>
+    <w:lvl w:ilvl="0">
+      <w:start w:val="1"/>
+      <w:numFmt w:val="upperRoman"/>
+      <w:pStyle w:val="berschrift1"/>
+      <w:lvlText w:val="Artikel %1."/>
+      <w:lvlJc w:val="left"/>
+      <w:pPr>
+        <w:ind w:left="0" w:firstLine="0"/>
+      </w:pPr>
+    </w:lvl>
+    <w:lvl w:ilvl="1">
+      <w:start w:val="1"/>
+      <w:numFmt w:val="decimalZero"/>
+      <w:pStyle w:val="berschrift2"/>
+      <w:isLgl/>
+      <w:lvlText w:val="Abschnitt %1.%2"/>
+      <w:lvlJc w:val="left"/>
+      <w:pPr>
+        <w:ind w:left="0" w:firstLine="0"/>
+      </w:pPr>
+    </w:lvl>
+    <w:lvl w:ilvl="2">
+      <w:start w:val="1"/>
+      <w:numFmt w:val="lowerLetter"/>
+      <w:pStyle w:val="berschrift3"/>
+      <w:lvlText w:val="(%3)"/>
+      <w:lvlJc w:val="left"/>
+      <w:pPr>
+        <w:ind w:left="720" w:hanging="432"/>
+      </w:pPr>
+    </w:lvl>
+    <w:lvl w:ilvl="3">
+      <w:start w:val="1"/>
+      <w:numFmt w:val="lowerRoman"/>
+      <w:pStyle w:val="berschrift4"/>
+      <w:lvlText w:val="(%4)"/>
+      <w:lvlJc w:val="right"/>
+      <w:pPr>
+        <w:ind w:left="864" w:hanging="144"/>
+      </w:pPr>
+    </w:lvl>
+    <w:lvl w:ilvl="4">
+      <w:start w:val="1"/>
+      <w:numFmt w:val="decimal"/>
+      <w:pStyle w:val="berschrift5"/>
+      <w:lvlText w:val="%5)"/>
+      <w:lvlJc w:val="left"/>
+      <w:pPr>
+        <w:ind w:left="1008" w:hanging="432"/>
+      </w:pPr>
+    </w:lvl>
+    <w:lvl w:ilvl="5">
+      <w:start w:val="1"/>
+      <w:numFmt w:val="lowerLetter"/>
+      <w:pStyle w:val="berschrift6"/>
+      <w:lvlText w:val="%6)"/>
+      <w:lvlJc w:val="left"/>
+      <w:pPr>
+        <w:ind w:left="1152" w:hanging="432"/>
+      </w:pPr>
+    </w:lvl>
+    <w:lvl w:ilvl="6">
+      <w:start w:val="1"/>
+      <w:numFmt w:val="lowerRoman"/>
+      <w:lvlText w:val="%7)"/>
+      <w:lvlJc w:val="right"/>
+      <w:pPr>
+        <w:ind w:left="1296" w:hanging="288"/>
+      </w:pPr>
+    </w:lvl>
+    <w:lvl w:ilvl="7">
+      <w:start w:val="1"/>
+      <w:numFmt w:val="lowerLetter"/>
+      <w:lvlText w:val="%8."/>
+      <w:lvlJc w:val="left"/>
+      <w:pPr>
+        <w:ind w:left="1440" w:hanging="432"/>
+      </w:pPr>
+    </w:lvl>
+    <w:lvl w:ilvl="8">
+      <w:start w:val="1"/>
+      <w:numFmt w:val="lowerRoman"/>
+      <w:lvlText w:val="%9."/>
+      <w:lvlJc w:val="right"/>
+      <w:pPr>
+        <w:ind w:left="1584" w:hanging="144"/>
+      </w:pPr>
+    </w:lvl>
+  </w:abstractNum>
+  <w:abstractNum w:abstractNumId="3" w15:restartNumberingAfterBreak="0">
     <w:nsid w:val="32897E86"/>
     <w:multiLevelType w:val="multilevel"/>
     <w:tmpl w:val="4D0C5016"/>
@@ -3301,7 +3949,7 @@
       </w:rPr>
     </w:lvl>
   </w:abstractNum>
-  <w:abstractNum w:abstractNumId="2" w15:restartNumberingAfterBreak="0">
+  <w:abstractNum w:abstractNumId="4" w15:restartNumberingAfterBreak="0">
     <w:nsid w:val="4954565B"/>
     <w:multiLevelType w:val="hybridMultilevel"/>
     <w:tmpl w:val="618468A4"/>
@@ -3414,20 +4062,26 @@
       </w:rPr>
     </w:lvl>
   </w:abstractNum>
-  <w:abstractNum w:abstractNumId="3" w15:restartNumberingAfterBreak="0">
-    <w:nsid w:val="762D74D0"/>
+  <w:abstractNum w:abstractNumId="5" w15:restartNumberingAfterBreak="0">
+    <w:nsid w:val="678514AD"/>
     <w:multiLevelType w:val="multilevel"/>
-    <w:tmpl w:val="25D82830"/>
+    <w:tmpl w:val="563E2508"/>
     <w:lvl w:ilvl="0">
       <w:start w:val="1"/>
       <w:numFmt w:val="decimal"/>
-      <w:lvlText w:val="%1."/>
-      <w:lvlJc w:val="left"/>
-      <w:pPr>
-        <w:ind w:left="720" w:hanging="360"/>
-      </w:pPr>
-      <w:rPr>
+      <w:lvlText w:val="(%1)"/>
+      <w:lvlJc w:val="left"/>
+      <w:pPr>
+        <w:ind w:left="360" w:hanging="360"/>
+      </w:pPr>
+      <w:rPr>
+        <w:rFonts w:hint="default"/>
+        <w:b/>
+        <w:bCs/>
+        <w:i/>
+        <w:iCs/>
         <w:u w:val="none"/>
+        <w14:cntxtAlts w14:val="0"/>
       </w:rPr>
     </w:lvl>
     <w:lvl w:ilvl="1">
@@ -3527,7 +4181,126 @@
       </w:rPr>
     </w:lvl>
   </w:abstractNum>
-  <w:abstractNum w:abstractNumId="4" w15:restartNumberingAfterBreak="0">
+  <w:abstractNum w:abstractNumId="6" w15:restartNumberingAfterBreak="0">
+    <w:nsid w:val="762D74D0"/>
+    <w:multiLevelType w:val="multilevel"/>
+    <w:tmpl w:val="563A8804"/>
+    <w:lvl w:ilvl="0">
+      <w:start w:val="1"/>
+      <w:numFmt w:val="decimal"/>
+      <w:lvlText w:val="(%1)"/>
+      <w:lvlJc w:val="left"/>
+      <w:pPr>
+        <w:ind w:left="360" w:hanging="360"/>
+      </w:pPr>
+      <w:rPr>
+        <w:rFonts w:hint="default"/>
+        <w:b w:val="0"/>
+        <w:bCs w:val="0"/>
+        <w:i w:val="0"/>
+        <w:iCs w:val="0"/>
+        <w:u w:val="none"/>
+        <w14:cntxtAlts w14:val="0"/>
+      </w:rPr>
+    </w:lvl>
+    <w:lvl w:ilvl="1">
+      <w:start w:val="1"/>
+      <w:numFmt w:val="lowerLetter"/>
+      <w:lvlText w:val="%2."/>
+      <w:lvlJc w:val="left"/>
+      <w:pPr>
+        <w:ind w:left="1440" w:hanging="360"/>
+      </w:pPr>
+      <w:rPr>
+        <w:u w:val="none"/>
+      </w:rPr>
+    </w:lvl>
+    <w:lvl w:ilvl="2">
+      <w:start w:val="1"/>
+      <w:numFmt w:val="lowerRoman"/>
+      <w:lvlText w:val="%3."/>
+      <w:lvlJc w:val="right"/>
+      <w:pPr>
+        <w:ind w:left="2160" w:hanging="360"/>
+      </w:pPr>
+      <w:rPr>
+        <w:u w:val="none"/>
+      </w:rPr>
+    </w:lvl>
+    <w:lvl w:ilvl="3">
+      <w:start w:val="1"/>
+      <w:numFmt w:val="decimal"/>
+      <w:lvlText w:val="%4."/>
+      <w:lvlJc w:val="left"/>
+      <w:pPr>
+        <w:ind w:left="2880" w:hanging="360"/>
+      </w:pPr>
+      <w:rPr>
+        <w:u w:val="none"/>
+      </w:rPr>
+    </w:lvl>
+    <w:lvl w:ilvl="4">
+      <w:start w:val="1"/>
+      <w:numFmt w:val="lowerLetter"/>
+      <w:lvlText w:val="%5."/>
+      <w:lvlJc w:val="left"/>
+      <w:pPr>
+        <w:ind w:left="3600" w:hanging="360"/>
+      </w:pPr>
+      <w:rPr>
+        <w:u w:val="none"/>
+      </w:rPr>
+    </w:lvl>
+    <w:lvl w:ilvl="5">
+      <w:start w:val="1"/>
+      <w:numFmt w:val="lowerRoman"/>
+      <w:lvlText w:val="%6."/>
+      <w:lvlJc w:val="right"/>
+      <w:pPr>
+        <w:ind w:left="4320" w:hanging="360"/>
+      </w:pPr>
+      <w:rPr>
+        <w:u w:val="none"/>
+      </w:rPr>
+    </w:lvl>
+    <w:lvl w:ilvl="6">
+      <w:start w:val="1"/>
+      <w:numFmt w:val="decimal"/>
+      <w:lvlText w:val="%7."/>
+      <w:lvlJc w:val="left"/>
+      <w:pPr>
+        <w:ind w:left="5040" w:hanging="360"/>
+      </w:pPr>
+      <w:rPr>
+        <w:u w:val="none"/>
+      </w:rPr>
+    </w:lvl>
+    <w:lvl w:ilvl="7">
+      <w:start w:val="1"/>
+      <w:numFmt w:val="lowerLetter"/>
+      <w:lvlText w:val="%8."/>
+      <w:lvlJc w:val="left"/>
+      <w:pPr>
+        <w:ind w:left="5760" w:hanging="360"/>
+      </w:pPr>
+      <w:rPr>
+        <w:u w:val="none"/>
+      </w:rPr>
+    </w:lvl>
+    <w:lvl w:ilvl="8">
+      <w:start w:val="1"/>
+      <w:numFmt w:val="lowerRoman"/>
+      <w:lvlText w:val="%9."/>
+      <w:lvlJc w:val="right"/>
+      <w:pPr>
+        <w:ind w:left="6480" w:hanging="360"/>
+      </w:pPr>
+      <w:rPr>
+        <w:u w:val="none"/>
+      </w:rPr>
+    </w:lvl>
+  </w:abstractNum>
+  <w:abstractNum w:abstractNumId="7" w15:restartNumberingAfterBreak="0">
     <w:nsid w:val="76D80588"/>
     <w:multiLevelType w:val="hybridMultilevel"/>
     <w:tmpl w:val="AAE0E9C4"/>
@@ -3641,19 +4414,28 @@
     </w:lvl>
   </w:abstractNum>
   <w:num w:numId="1">
-    <w:abstractNumId w:val="1"/>
+    <w:abstractNumId w:val="3"/>
   </w:num>
   <w:num w:numId="2">
-    <w:abstractNumId w:val="3"/>
+    <w:abstractNumId w:val="6"/>
   </w:num>
   <w:num w:numId="3">
     <w:abstractNumId w:val="0"/>
   </w:num>
   <w:num w:numId="4">
-    <w:abstractNumId w:val="2"/>
+    <w:abstractNumId w:val="4"/>
   </w:num>
   <w:num w:numId="5">
-    <w:abstractNumId w:val="4"/>
+    <w:abstractNumId w:val="7"/>
+  </w:num>
+  <w:num w:numId="6">
+    <w:abstractNumId w:val="1"/>
+  </w:num>
+  <w:num w:numId="7">
+    <w:abstractNumId w:val="5"/>
+  </w:num>
+  <w:num w:numId="8">
+    <w:abstractNumId w:val="2"/>
   </w:num>
 </w:numbering>
 </file>
@@ -4066,6 +4848,9 @@
     <w:pPr>
       <w:keepNext/>
       <w:keepLines/>
+      <w:numPr>
+        <w:numId w:val="8"/>
+      </w:numPr>
       <w:spacing w:before="240" w:after="0"/>
       <w:outlineLvl w:val="0"/>
     </w:pPr>
@@ -4080,12 +4865,15 @@
     <w:basedOn w:val="Standard"/>
     <w:next w:val="Standard"/>
     <w:uiPriority w:val="9"/>
-    <w:semiHidden/>
     <w:unhideWhenUsed/>
     <w:qFormat/>
     <w:pPr>
       <w:keepNext/>
       <w:keepLines/>
+      <w:numPr>
+        <w:ilvl w:val="1"/>
+        <w:numId w:val="8"/>
+      </w:numPr>
       <w:spacing w:before="360" w:after="80"/>
       <w:outlineLvl w:val="1"/>
     </w:pPr>
@@ -4106,6 +4894,10 @@
     <w:pPr>
       <w:keepNext/>
       <w:keepLines/>
+      <w:numPr>
+        <w:ilvl w:val="2"/>
+        <w:numId w:val="8"/>
+      </w:numPr>
       <w:spacing w:before="280" w:after="80"/>
       <w:outlineLvl w:val="2"/>
     </w:pPr>
@@ -4126,6 +4918,10 @@
     <w:pPr>
       <w:keepNext/>
       <w:keepLines/>
+      <w:numPr>
+        <w:ilvl w:val="3"/>
+        <w:numId w:val="8"/>
+      </w:numPr>
       <w:spacing w:before="240" w:after="40"/>
       <w:outlineLvl w:val="3"/>
     </w:pPr>
@@ -4146,6 +4942,10 @@
     <w:pPr>
       <w:keepNext/>
       <w:keepLines/>
+      <w:numPr>
+        <w:ilvl w:val="4"/>
+        <w:numId w:val="8"/>
+      </w:numPr>
       <w:spacing w:before="220" w:after="40"/>
       <w:outlineLvl w:val="4"/>
     </w:pPr>
@@ -4164,6 +4964,10 @@
     <w:pPr>
       <w:keepNext/>
       <w:keepLines/>
+      <w:numPr>
+        <w:ilvl w:val="5"/>
+        <w:numId w:val="8"/>
+      </w:numPr>
       <w:spacing w:before="200" w:after="40"/>
       <w:outlineLvl w:val="5"/>
     </w:pPr>
@@ -4272,6 +5076,47 @@
       <w:color w:val="1F497D" w:themeColor="text2"/>
       <w:sz w:val="18"/>
       <w:szCs w:val="18"/>
+    </w:rPr>
+  </w:style>
+  <w:style w:type="character" w:customStyle="1" w:styleId="berschrift7Zchn">
+    <w:name w:val="Überschrift 7 Zchn"/>
+    <w:basedOn w:val="Absatz-Standardschriftart"/>
+    <w:uiPriority w:val="9"/>
+    <w:semiHidden/>
+    <w:rsid w:val="007A27C2"/>
+    <w:rPr>
+      <w:rFonts w:asciiTheme="majorHAnsi" w:eastAsiaTheme="majorEastAsia" w:hAnsiTheme="majorHAnsi" w:cstheme="majorBidi"/>
+      <w:i/>
+      <w:iCs/>
+      <w:color w:val="243F60" w:themeColor="accent1" w:themeShade="7F"/>
+    </w:rPr>
+  </w:style>
+  <w:style w:type="character" w:customStyle="1" w:styleId="berschrift8Zchn">
+    <w:name w:val="Überschrift 8 Zchn"/>
+    <w:basedOn w:val="Absatz-Standardschriftart"/>
+    <w:uiPriority w:val="9"/>
+    <w:semiHidden/>
+    <w:rsid w:val="007A27C2"/>
+    <w:rPr>
+      <w:rFonts w:asciiTheme="majorHAnsi" w:eastAsiaTheme="majorEastAsia" w:hAnsiTheme="majorHAnsi" w:cstheme="majorBidi"/>
+      <w:color w:val="272727" w:themeColor="text1" w:themeTint="D8"/>
+      <w:sz w:val="21"/>
+      <w:szCs w:val="21"/>
+    </w:rPr>
+  </w:style>
+  <w:style w:type="character" w:customStyle="1" w:styleId="berschrift9Zchn">
+    <w:name w:val="Überschrift 9 Zchn"/>
+    <w:basedOn w:val="Absatz-Standardschriftart"/>
+    <w:uiPriority w:val="9"/>
+    <w:semiHidden/>
+    <w:rsid w:val="007A27C2"/>
+    <w:rPr>
+      <w:rFonts w:asciiTheme="majorHAnsi" w:eastAsiaTheme="majorEastAsia" w:hAnsiTheme="majorHAnsi" w:cstheme="majorBidi"/>
+      <w:i/>
+      <w:iCs/>
+      <w:color w:val="272727" w:themeColor="text1" w:themeTint="D8"/>
+      <w:sz w:val="21"/>
+      <w:szCs w:val="21"/>
     </w:rPr>
   </w:style>
 </w:styles>

</xml_diff>

<commit_message>
final changes to design and hypotheses
</commit_message>
<xml_diff>
--- a/writing/01_experimentalDesign/replication_design.docx
+++ b/writing/01_experimentalDesign/replication_design.docx
@@ -30,7 +30,6 @@
         <w:t xml:space="preserve"> and </w:t>
       </w:r>
       <w:proofErr w:type="spellStart"/>
-      <w:proofErr w:type="gramStart"/>
       <w:r>
         <w:rPr>
           <w:b/>
@@ -42,14 +41,7 @@
         <w:rPr>
           <w:b/>
         </w:rPr>
-        <w:t>(</w:t>
-      </w:r>
-      <w:proofErr w:type="gramEnd"/>
-      <w:r>
-        <w:rPr>
-          <w:b/>
-        </w:rPr>
-        <w:t>2018)</w:t>
+        <w:t>(2018)</w:t>
       </w:r>
     </w:p>
     <w:p>
@@ -73,15 +65,7 @@
     </w:p>
     <w:p>
       <w:r>
-        <w:t xml:space="preserve">ATOM ("A theory of magnitude") is a theory proposed by </w:t>
-      </w:r>
-      <w:proofErr w:type="gramStart"/>
-      <w:r>
-        <w:t>Walsh(</w:t>
-      </w:r>
-      <w:proofErr w:type="gramEnd"/>
-      <w:r>
-        <w:t>2003), which basically states that there exist relations between the cortical representations of</w:t>
+        <w:t>ATOM ("A theory of magnitude") is a theory proposed by Walsh(2003), which basically states that there exist relations between the cortical representations of</w:t>
       </w:r>
       <w:r>
         <w:t xml:space="preserve"> </w:t>
@@ -100,15 +84,7 @@
       </w:r>
       <w:proofErr w:type="spellEnd"/>
       <w:r>
-        <w:t xml:space="preserve"> </w:t>
-      </w:r>
-      <w:proofErr w:type="gramStart"/>
-      <w:r>
-        <w:t>et al.(</w:t>
-      </w:r>
-      <w:proofErr w:type="gramEnd"/>
-      <w:r>
-        <w:t xml:space="preserve">1990) found  compatibility effects between numerical size and horizontal response location, which </w:t>
+        <w:t xml:space="preserve"> et al.(1990) found  compatibility effects between numerical size and horizontal response location, which </w:t>
       </w:r>
       <w:proofErr w:type="spellStart"/>
       <w:r>
@@ -148,17 +124,12 @@
         <w:t xml:space="preserve"> and </w:t>
       </w:r>
       <w:proofErr w:type="spellStart"/>
-      <w:proofErr w:type="gramStart"/>
       <w:r>
         <w:t>Seegelke</w:t>
       </w:r>
       <w:proofErr w:type="spellEnd"/>
       <w:r>
-        <w:t>(</w:t>
-      </w:r>
-      <w:proofErr w:type="gramEnd"/>
-      <w:r>
-        <w:t>2018).</w:t>
+        <w:t>(2018).</w:t>
       </w:r>
     </w:p>
     <w:p>
@@ -402,17 +373,12 @@
         <w:t xml:space="preserve"> and </w:t>
       </w:r>
       <w:proofErr w:type="spellStart"/>
-      <w:proofErr w:type="gramStart"/>
       <w:r>
         <w:t>Seegelke</w:t>
       </w:r>
       <w:proofErr w:type="spellEnd"/>
       <w:r>
-        <w:t>(</w:t>
-      </w:r>
-      <w:proofErr w:type="gramEnd"/>
-      <w:r>
-        <w:t xml:space="preserve">2018), namely that small stimuli are associated with left responses, whereas large stimuli are associated with right responses in right-handed people. This stimulus size - response location compatibility effect is claimed to extend proposals of ATOM. We seek to replicate similar stimulus size - response location compatibility effects as those reported by </w:t>
+        <w:t xml:space="preserve">(2018), namely that small stimuli are associated with left responses, whereas large stimuli are associated with right responses in right-handed people. This stimulus size - response location compatibility effect is claimed to extend proposals of ATOM. We seek to replicate similar stimulus size - response location compatibility effects as those reported by </w:t>
       </w:r>
       <w:proofErr w:type="spellStart"/>
       <w:r>
@@ -428,15 +394,7 @@
       </w:r>
       <w:proofErr w:type="spellEnd"/>
       <w:r>
-        <w:t xml:space="preserve">(2018), i.e. to find out whether different stimulus - response mapping conditions have an effect on participant’s response time to a specific type of stimulus (in this case: small or large stimuli). Furthermore, in extension of the original experiment, we aim to investigate, whether we can find compatibility effects (either in similar or opposite direction) for left-handed people. </w:t>
-      </w:r>
-      <w:proofErr w:type="gramStart"/>
-      <w:r>
-        <w:t>In particular, we</w:t>
-      </w:r>
-      <w:proofErr w:type="gramEnd"/>
-      <w:r>
-        <w:t xml:space="preserve"> are going to address the following </w:t>
+        <w:t xml:space="preserve">(2018), i.e. to find out whether different stimulus - response mapping conditions have an effect on participant’s response time to a specific type of stimulus (in this case: small or large stimuli). Furthermore, in extension of the original experiment, we aim to investigate, whether we can find compatibility effects (in opposite direction) for left-handed people. In particular, we are going to address the following </w:t>
       </w:r>
       <w:r>
         <w:rPr>
@@ -445,7 +403,7 @@
         <w:t>research hypotheses</w:t>
       </w:r>
       <w:r>
-        <w:t>, which we will separately test for right- and left-handed people:</w:t>
+        <w:t>:</w:t>
       </w:r>
     </w:p>
     <w:p>
@@ -570,10 +528,22 @@
         <w:t>)</w:t>
       </w:r>
       <w:r>
-        <w:t xml:space="preserve"> will be tested for left- and right-handed participants separately. Additionally, we will test the following hypotheses for left-handed p</w:t>
-      </w:r>
-      <w:r>
-        <w:t xml:space="preserve">articipants, to investigate whether we can find a compatibility effect in opposite direction for left-handed people (opposing to Hypotheses </w:t>
+        <w:t xml:space="preserve"> will be tested for right-handed participants </w:t>
+      </w:r>
+      <w:r>
+        <w:t>onl</w:t>
+      </w:r>
+      <w:r>
+        <w:t>y. Additionally, we will test the following hypotheses for left-handed p</w:t>
+      </w:r>
+      <w:r>
+        <w:t>articipants, to investigate whether we can find a compatibility effect in opposite direction for left-handed people (opposing</w:t>
+      </w:r>
+      <w:r>
+        <w:t xml:space="preserve"> direction</w:t>
+      </w:r>
+      <w:r>
+        <w:t xml:space="preserve"> to Hypotheses </w:t>
       </w:r>
       <w:r>
         <w:t>(</w:t>
@@ -736,10 +706,7 @@
         <w:t xml:space="preserve"> the compatible </w:t>
       </w:r>
       <w:r>
-        <w:t xml:space="preserve">condition and </w:t>
-      </w:r>
-      <w:r>
-        <w:t>response times in</w:t>
+        <w:t>condition and response times in</w:t>
       </w:r>
       <w:r>
         <w:t xml:space="preserve"> the </w:t>
@@ -797,7 +764,28 @@
         <w:t>Participants.</w:t>
       </w:r>
       <w:r>
-        <w:t xml:space="preserve"> Participants are recruited via [whatever media we will use to spread the link to the experiment]. By following the link to the experiment, participants declared to have normal or corrected-to-normal visual acuity and should be naive with respect to the purpose of the study. Participation is voluntary and not rewarded with material things or money but the experimenters' deep gratitude.</w:t>
+        <w:t xml:space="preserve"> Participants are recruited via</w:t>
+      </w:r>
+      <w:r>
+        <w:t xml:space="preserve"> WhatsApp, Telegram</w:t>
+      </w:r>
+      <w:r>
+        <w:t>,</w:t>
+      </w:r>
+      <w:r>
+        <w:t xml:space="preserve"> e-Mail</w:t>
+      </w:r>
+      <w:r>
+        <w:t>,</w:t>
+      </w:r>
+      <w:r>
+        <w:t xml:space="preserve"> and eventually reddit</w:t>
+      </w:r>
+      <w:r>
+        <w:t xml:space="preserve">. </w:t>
+      </w:r>
+      <w:r>
+        <w:t>By following the link to the experiment, participants declared to have normal or corrected-to-normal visual acuity and should be naive with respect to the purpose of the study. Participation is voluntary and not rewarded with material things or money but the experimenters' deep gratitude.</w:t>
       </w:r>
     </w:p>
     <w:p>
@@ -1164,16 +1152,7 @@
         <w:t xml:space="preserve"> training trial phase for first S-R mapping (</w:t>
       </w:r>
       <w:r>
-        <w:t xml:space="preserve">2 stimuli × </w:t>
-      </w:r>
-      <w:r>
-        <w:t>5</w:t>
-      </w:r>
-      <w:r>
-        <w:t xml:space="preserve"> repetitions</w:t>
-      </w:r>
-      <w:r>
-        <w:t xml:space="preserve"> = </w:t>
+        <w:t xml:space="preserve">2 stimuli × 5 repetitions = </w:t>
       </w:r>
       <w:r>
         <w:t>10 trials)</w:t>
@@ -1251,16 +1230,7 @@
         <w:t xml:space="preserve"> training trial phase for second S-R mapping (</w:t>
       </w:r>
       <w:r>
-        <w:t xml:space="preserve">2 stimuli × </w:t>
-      </w:r>
-      <w:r>
-        <w:t>5</w:t>
-      </w:r>
-      <w:r>
-        <w:t xml:space="preserve"> repetitions</w:t>
-      </w:r>
-      <w:r>
-        <w:t xml:space="preserve"> = </w:t>
+        <w:t xml:space="preserve">2 stimuli × 5 repetitions = </w:t>
       </w:r>
       <w:r>
         <w:t>10 trials)</w:t>
@@ -1549,13 +1519,7 @@
         <w:t>Explicit trial initiation for trials the intermediate block</w:t>
       </w:r>
       <w:r>
-        <w:t xml:space="preserve"> </w:t>
-      </w:r>
-      <w:r>
-        <w:t>(</w:t>
-      </w:r>
-      <w:r>
-        <w:t xml:space="preserve">intermediate block </w:t>
+        <w:t xml:space="preserve"> (intermediate block </w:t>
       </w:r>
       <w:r>
         <w:rPr>
@@ -1626,21 +1590,7 @@
         <w:rPr>
           <w:color w:val="000000"/>
         </w:rPr>
-        <w:t xml:space="preserve">Afterwards, one of the two stimulus objects is displayed until a </w:t>
-      </w:r>
-      <w:proofErr w:type="gramStart"/>
-      <w:r>
-        <w:rPr>
-          <w:color w:val="000000"/>
-        </w:rPr>
-        <w:t>keypress(</w:t>
-      </w:r>
-      <w:proofErr w:type="gramEnd"/>
-      <w:r>
-        <w:rPr>
-          <w:color w:val="000000"/>
-        </w:rPr>
-        <w:t xml:space="preserve">experimental blocks) or button click(intermediate block) occurs. In the experimental blocks, </w:t>
+        <w:t xml:space="preserve">Afterwards, one of the two stimulus objects is displayed until a keypress(experimental blocks) or button click(intermediate block) occurs. In the experimental blocks, </w:t>
       </w:r>
       <w:r>
         <w:t>p</w:t>
@@ -1978,7 +1928,19 @@
     </w:p>
     <w:p>
       <w:r>
-        <w:t xml:space="preserve">We tried to construct a design resembling the original experiment as closely as possible. However, we find the sequence of trials or experimental box in the original experiment questionable, as there are no obvious reasons stated by </w:t>
+        <w:t xml:space="preserve">We tried to construct a design resembling the original experiment as closely as possible. However, we find </w:t>
+      </w:r>
+      <w:r>
+        <w:t>some aspects in the</w:t>
+      </w:r>
+      <w:r>
+        <w:t xml:space="preserve"> </w:t>
+      </w:r>
+      <w:r>
+        <w:t xml:space="preserve">design of the </w:t>
+      </w:r>
+      <w:r>
+        <w:t xml:space="preserve">original experiment questionable, as there are no obvious reasons stated by </w:t>
       </w:r>
       <w:proofErr w:type="spellStart"/>
       <w:r>
@@ -2018,7 +1980,13 @@
         <w:t>backspace</w:t>
       </w:r>
       <w:r>
-        <w:t xml:space="preserve"> key as response keys, why their experiment was divided into </w:t>
+        <w:t xml:space="preserve"> key</w:t>
+      </w:r>
+      <w:r>
+        <w:t>s</w:t>
+      </w:r>
+      <w:r>
+        <w:t xml:space="preserve"> as response keys, why their experiment was divided into </w:t>
       </w:r>
       <w:r>
         <w:rPr>
@@ -2036,7 +2004,20 @@
         <w:t>big</w:t>
       </w:r>
       <w:r>
-        <w:t xml:space="preserve"> blocks (one for each S-R mapping) and why the </w:t>
+        <w:t xml:space="preserve"> </w:t>
+      </w:r>
+      <w:r>
+        <w:rPr>
+          <w:i/>
+          <w:iCs/>
+        </w:rPr>
+        <w:t xml:space="preserve">directly consecutive </w:t>
+      </w:r>
+      <w:r>
+        <w:t xml:space="preserve">experimental </w:t>
+      </w:r>
+      <w:r>
+        <w:t xml:space="preserve">blocks (one for each S-R mapping) and why the </w:t>
       </w:r>
       <w:r>
         <w:rPr>
@@ -2045,9 +2026,52 @@
         <w:t>number of training trials</w:t>
       </w:r>
       <w:r>
-        <w:t xml:space="preserve"> was different for the first and second S-R mapping condition(10 : 20). Therefore, we propose an alternative design here, which we thought might address these problems and thereby increase the validity of this conceptual replication compared to the original experiment. Precisely, we do not take the original experiment’s key mappings here (see section “Background”), because we thought that, on a standard keyboard, these keys(“q” and “p”) would be more convenient to use and are positioned in the same horizontal line of keys, whereas this is not true for tab and backspace key. We also deviate from the original experiment’s procedure, in that we include an intermediate distracting task block, in which trials differ from experimental block trials only in the stimuli that are shown and the response mode, but the rest of the trial sequence remains the same (i.e. fixation cross, stimulus presentation, response, blank screen with optional error message if the response time exceeded 2000ms). We employ this intermediate distracting task block after the first main block (without RT measurement), so that participants might be distracted from the initial stimulus-response key mapping. Thereby, we hope to limit training effects regarding the key-mapping. This might allow for halving the number of training trials before the second main experimental block (from 20 to 10 trials), so that there are equally many training trials for the first and second mapping condition.</w:t>
-      </w:r>
-    </w:p>
+        <w:t xml:space="preserve"> was different for the first and second S-R mapping condition(10 : 20). Therefore, we propose an alternative design here, which we thought might address these problems and thereby increase the validity of this conceptual replication compared to the original experiment. Precisely, we do not take the original experiment’s key mappings here (see section “Background”), because we thought that, on a standard keyboard, these keys(“q” and “p”) would be more convenient to use and are positioned in the same horizontal line of keys, whereas this is not true for </w:t>
+      </w:r>
+      <w:r>
+        <w:t xml:space="preserve">the </w:t>
+      </w:r>
+      <w:r>
+        <w:t>tab and backspace key</w:t>
+      </w:r>
+      <w:r>
+        <w:t>s</w:t>
+      </w:r>
+      <w:r>
+        <w:t>. We also deviate from the original experiment’s procedure, in that we include an intermediate distracting task block, in which trials differ from experimental block trials only in the stimuli that are shown and the response mode, but the rest of the trial sequence remains the same (i.e. fixation cross, stimulus presentation, response, blank screen with optional error message if the response time exceeded 2000ms). We employ this intermediate distracting task block after the first main block (without RT measurement), so that participants might be distracted from the initial stimulus-response key mapping. Thereby, we hope to limit training effects regarding the key-mapping</w:t>
+      </w:r>
+      <w:r>
+        <w:t xml:space="preserve"> (which we assume to be a possible </w:t>
+      </w:r>
+      <w:r>
+        <w:t>reason</w:t>
+      </w:r>
+      <w:r>
+        <w:t xml:space="preserve"> </w:t>
+      </w:r>
+      <w:r>
+        <w:t xml:space="preserve">to account </w:t>
+      </w:r>
+      <w:r>
+        <w:t>for the increased number of training trials in the second experimental block of the original experiment)</w:t>
+      </w:r>
+      <w:r>
+        <w:t>. This</w:t>
+      </w:r>
+      <w:r>
+        <w:t xml:space="preserve"> additional, yet short intermediate part</w:t>
+      </w:r>
+      <w:r>
+        <w:t xml:space="preserve"> might allow for halving the number of training trials before the second main experimental block (from 20 to 10 trials), so that there are equally many training trials for the first and second </w:t>
+      </w:r>
+      <w:r>
+        <w:t xml:space="preserve">S-R </w:t>
+      </w:r>
+      <w:r>
+        <w:t>mapping condition.</w:t>
+      </w:r>
+    </w:p>
+    <w:p/>
     <w:p>
       <w:pPr>
         <w:pBdr>
@@ -2058,28 +2082,15 @@
           <w:between w:val="nil"/>
         </w:pBdr>
         <w:spacing w:after="0"/>
-      </w:pPr>
-    </w:p>
-    <w:p>
-      <w:pPr>
-        <w:pBdr>
-          <w:top w:val="nil"/>
-          <w:left w:val="nil"/>
-          <w:bottom w:val="nil"/>
-          <w:right w:val="nil"/>
-          <w:between w:val="nil"/>
-        </w:pBdr>
-        <w:spacing w:after="0"/>
-        <w:rPr>
-          <w:color w:val="000000"/>
-        </w:rPr>
-      </w:pPr>
-      <w:r>
-        <w:rPr>
-          <w:b/>
-          <w:i/>
-        </w:rPr>
-        <w:lastRenderedPageBreak/>
+        <w:rPr>
+          <w:color w:val="000000"/>
+        </w:rPr>
+      </w:pPr>
+      <w:r>
+        <w:rPr>
+          <w:b/>
+          <w:i/>
+        </w:rPr>
         <w:t xml:space="preserve">Alternative suggestions for the experiment’s procedure. </w:t>
       </w:r>
       <w:r>
@@ -2094,17 +2105,12 @@
         <w:t xml:space="preserve"> and </w:t>
       </w:r>
       <w:proofErr w:type="spellStart"/>
-      <w:proofErr w:type="gramStart"/>
       <w:r>
         <w:t>Seegelke</w:t>
       </w:r>
       <w:proofErr w:type="spellEnd"/>
       <w:r>
-        <w:t>(</w:t>
-      </w:r>
-      <w:proofErr w:type="gramEnd"/>
-      <w:r>
-        <w:t>2018), but finally decided against realizing them. These suggestions also try to address and handle the problems we identified in the original experiment’s design in different ways.</w:t>
+        <w:t>(2018), but finally decided against realizing them. These suggestions also try to address and handle the problems we identified in the original experiment’s design in different ways.</w:t>
       </w:r>
     </w:p>
     <w:p>
@@ -3310,21 +3316,7 @@
         <w:rPr>
           <w:i/>
         </w:rPr>
-        <w:t xml:space="preserve">Trends </w:t>
-      </w:r>
-      <w:proofErr w:type="gramStart"/>
-      <w:r>
-        <w:rPr>
-          <w:i/>
-        </w:rPr>
-        <w:t>In</w:t>
-      </w:r>
-      <w:proofErr w:type="gramEnd"/>
-      <w:r>
-        <w:rPr>
-          <w:i/>
-        </w:rPr>
-        <w:t xml:space="preserve"> Cognitive Sciences</w:t>
+        <w:t>Trends In Cognitive Sciences</w:t>
       </w:r>
       <w:r>
         <w:t xml:space="preserve">, </w:t>
@@ -4877,6 +4869,7 @@
   <w:style w:type="character" w:default="1" w:styleId="Absatz-Standardschriftart">
     <w:name w:val="Default Paragraph Font"/>
     <w:uiPriority w:val="1"/>
+    <w:semiHidden/>
     <w:unhideWhenUsed/>
   </w:style>
   <w:style w:type="table" w:default="1" w:styleId="NormaleTabelle">

</xml_diff>

<commit_message>
corrected year of publication
</commit_message>
<xml_diff>
--- a/writing/01_experimentalDesign/replication_design.docx
+++ b/writing/01_experimentalDesign/replication_design.docx
@@ -145,7 +145,13 @@
     </w:p>
     <w:p>
       <w:r>
-        <w:t xml:space="preserve">In 2013, Ren et al. have furthermore analogously investigated the relationship between physical stimulus size and horizontal response location. Their results show similar compatibility effects of stimulus size and horizontal response location, but only for right hand responses. In 2018, </w:t>
+        <w:t>In 201</w:t>
+      </w:r>
+      <w:r>
+        <w:t>1</w:t>
+      </w:r>
+      <w:r>
+        <w:t xml:space="preserve">, Ren et al. have furthermore analogously investigated the relationship between physical stimulus size and horizontal response location. Their results show similar compatibility effects of stimulus size and horizontal response location, but only for right hand responses. In 2018, </w:t>
       </w:r>
       <w:proofErr w:type="spellStart"/>
       <w:r>
@@ -1096,10 +1102,7 @@
         <w:t xml:space="preserve"> we cannot guarantee an exact same formatting of stimuli for each participant in terms of equal edge lengths, but only in terms of relations between edge lengths, since the size of the displayed stimulus will be relative to the screen on which it is presented. The 2 different types of stimulus objects</w:t>
       </w:r>
       <w:r>
-        <w:t xml:space="preserve"> in both experimental blocks</w:t>
-      </w:r>
-      <w:r>
-        <w:t xml:space="preserve"> (small and large square)</w:t>
+        <w:t xml:space="preserve"> in both experimental blocks (small and large square)</w:t>
       </w:r>
       <w:r>
         <w:t xml:space="preserve"> are used for training trials and main</w:t>
@@ -5436,6 +5439,7 @@
   <w:style w:type="character" w:default="1" w:styleId="Absatz-Standardschriftart">
     <w:name w:val="Default Paragraph Font"/>
     <w:uiPriority w:val="1"/>
+    <w:semiHidden/>
     <w:unhideWhenUsed/>
   </w:style>
   <w:style w:type="table" w:default="1" w:styleId="NormaleTabelle">

</xml_diff>